<commit_message>
Made some changes in Steps to build framework
</commit_message>
<xml_diff>
--- a/StepsToBuildOpenXCiOSFrameworkAndDemoApp.docx
+++ b/StepsToBuildOpenXCiOSFrameworkAndDemoApp.docx
@@ -1,6 +1,6 @@
 
 <file path=word/document.xml><?xml version="1.0" encoding="utf-8"?>
-<w:document xmlns:wpc="http://schemas.microsoft.com/office/word/2010/wordprocessingCanvas" xmlns:cx="http://schemas.microsoft.com/office/drawing/2014/chartex" xmlns:cx1="http://schemas.microsoft.com/office/drawing/2015/9/8/chartex" xmlns:mc="http://schemas.openxmlformats.org/markup-compatibility/2006" xmlns:o="urn:schemas-microsoft-com:office:office" xmlns:r="http://schemas.openxmlformats.org/officeDocument/2006/relationships" xmlns:m="http://schemas.openxmlformats.org/officeDocument/2006/math" xmlns:v="urn:schemas-microsoft-com:vml" xmlns:wp14="http://schemas.microsoft.com/office/word/2010/wordprocessingDrawing" xmlns:wp="http://schemas.openxmlformats.org/drawingml/2006/wordprocessingDrawing" xmlns:w10="urn:schemas-microsoft-com:office:word" xmlns:w="http://schemas.openxmlformats.org/wordprocessingml/2006/main" xmlns:w14="http://schemas.microsoft.com/office/word/2010/wordml" xmlns:w15="http://schemas.microsoft.com/office/word/2012/wordml" xmlns:w16se="http://schemas.microsoft.com/office/word/2015/wordml/symex" xmlns:wpg="http://schemas.microsoft.com/office/word/2010/wordprocessingGroup" xmlns:wpi="http://schemas.microsoft.com/office/word/2010/wordprocessingInk" xmlns:wne="http://schemas.microsoft.com/office/word/2006/wordml" xmlns:wps="http://schemas.microsoft.com/office/word/2010/wordprocessingShape" mc:Ignorable="w14 w15 w16se wp14">
+<w:document xmlns:wpc="http://schemas.microsoft.com/office/word/2010/wordprocessingCanvas" xmlns:mo="http://schemas.microsoft.com/office/mac/office/2008/main" xmlns:mc="http://schemas.openxmlformats.org/markup-compatibility/2006" xmlns:mv="urn:schemas-microsoft-com:mac:vml" xmlns:o="urn:schemas-microsoft-com:office:office" xmlns:r="http://schemas.openxmlformats.org/officeDocument/2006/relationships" xmlns:m="http://schemas.openxmlformats.org/officeDocument/2006/math" xmlns:v="urn:schemas-microsoft-com:vml" xmlns:wp14="http://schemas.microsoft.com/office/word/2010/wordprocessingDrawing" xmlns:wp="http://schemas.openxmlformats.org/drawingml/2006/wordprocessingDrawing" xmlns:w10="urn:schemas-microsoft-com:office:word" xmlns:w="http://schemas.openxmlformats.org/wordprocessingml/2006/main" xmlns:w14="http://schemas.microsoft.com/office/word/2010/wordml" xmlns:w15="http://schemas.microsoft.com/office/word/2012/wordml" xmlns:wpg="http://schemas.microsoft.com/office/word/2010/wordprocessingGroup" xmlns:wpi="http://schemas.microsoft.com/office/word/2010/wordprocessingInk" xmlns:wne="http://schemas.microsoft.com/office/word/2006/wordml" xmlns:wps="http://schemas.microsoft.com/office/word/2010/wordprocessingShape" mc:Ignorable="w14 w15 wp14">
   <w:body>
     <w:p>
       <w:pPr>
@@ -117,7 +117,18 @@
           <w:sz w:val="24"/>
           <w:szCs w:val="24"/>
         </w:rPr>
-        <w:t xml:space="preserve"> and follow steps from </w:t>
+        <w:t xml:space="preserve"> and follow</w:t>
+      </w:r>
+      <w:bookmarkStart w:id="0" w:name="_GoBack"/>
+      <w:bookmarkEnd w:id="0"/>
+      <w:r>
+        <w:rPr>
+          <w:rFonts w:ascii="Segoe UI" w:eastAsia="Times New Roman" w:hAnsi="Segoe UI" w:cs="Segoe UI"/>
+          <w:color w:val="333333"/>
+          <w:sz w:val="24"/>
+          <w:szCs w:val="24"/>
+        </w:rPr>
+        <w:t xml:space="preserve"> steps from </w:t>
       </w:r>
       <w:hyperlink r:id="rId5" w:history="1">
         <w:r>
@@ -148,6 +159,37 @@
         </w:rPr>
         <w:t xml:space="preserve">Once forked, you will see the repository structure as below. </w:t>
       </w:r>
+      <w:r>
+        <w:rPr>
+          <w:rFonts w:ascii="Segoe UI" w:eastAsia="Times New Roman" w:hAnsi="Segoe UI" w:cs="Segoe UI"/>
+          <w:color w:val="333333"/>
+          <w:sz w:val="24"/>
+          <w:szCs w:val="24"/>
+        </w:rPr>
+        <w:t xml:space="preserve">You may also download the repository through </w:t>
+      </w:r>
+      <w:hyperlink r:id="rId6" w:history="1">
+        <w:proofErr w:type="spellStart"/>
+        <w:r>
+          <w:rPr>
+            <w:rStyle w:val="Hyperlink"/>
+            <w:rFonts w:ascii="Segoe UI" w:eastAsia="Times New Roman" w:hAnsi="Segoe UI" w:cs="Segoe UI"/>
+            <w:sz w:val="24"/>
+            <w:szCs w:val="24"/>
+          </w:rPr>
+          <w:t>SourceTree</w:t>
+        </w:r>
+        <w:proofErr w:type="spellEnd"/>
+      </w:hyperlink>
+      <w:r>
+        <w:rPr>
+          <w:rFonts w:ascii="Segoe UI" w:eastAsia="Times New Roman" w:hAnsi="Segoe UI" w:cs="Segoe UI"/>
+          <w:color w:val="333333"/>
+          <w:sz w:val="24"/>
+          <w:szCs w:val="24"/>
+        </w:rPr>
+        <w:t xml:space="preserve"> using URL link. </w:t>
+      </w:r>
     </w:p>
     <w:p>
       <w:pPr>
@@ -169,7 +211,7 @@
           <w:szCs w:val="24"/>
         </w:rPr>
         <w:drawing>
-          <wp:inline distT="0" distB="0" distL="0" distR="0">
+          <wp:inline distT="0" distB="0" distL="0" distR="0" wp14:anchorId="13F976B9" wp14:editId="644C589E">
             <wp:extent cx="5286375" cy="2734768"/>
             <wp:effectExtent l="0" t="0" r="0" b="8890"/>
             <wp:docPr id="1" name="Picture 1" descr="C:\Users\vkanishk\Downloads\Screenshots\Screen Shot 2016-11-11 at 1.59.17 PM.png"/>
@@ -186,7 +228,7 @@
                     </pic:cNvPicPr>
                   </pic:nvPicPr>
                   <pic:blipFill>
-                    <a:blip r:embed="rId6">
+                    <a:blip r:embed="rId7">
                       <a:extLst>
                         <a:ext uri="{28A0092B-C50C-407E-A947-70E740481C1C}">
                           <a14:useLocalDpi xmlns:a14="http://schemas.microsoft.com/office/drawing/2010/main" val="0"/>
@@ -406,7 +448,7 @@
           <w:szCs w:val="24"/>
         </w:rPr>
         <w:drawing>
-          <wp:inline distT="0" distB="0" distL="0" distR="0">
+          <wp:inline distT="0" distB="0" distL="0" distR="0" wp14:anchorId="5FF09531" wp14:editId="2B9852F1">
             <wp:extent cx="4198964" cy="1608231"/>
             <wp:effectExtent l="0" t="0" r="0" b="0"/>
             <wp:docPr id="2" name="Picture 2" descr="C:\Users\vkanishk\Downloads\Screenshots\Screen Shot 2016-11-11 at 2.15.18 PM.png"/>
@@ -423,7 +465,7 @@
                     </pic:cNvPicPr>
                   </pic:nvPicPr>
                   <pic:blipFill>
-                    <a:blip r:embed="rId7" cstate="print">
+                    <a:blip r:embed="rId8" cstate="print">
                       <a:extLst>
                         <a:ext uri="{28A0092B-C50C-407E-A947-70E740481C1C}">
                           <a14:useLocalDpi xmlns:a14="http://schemas.microsoft.com/office/drawing/2010/main" val="0"/>
@@ -477,7 +519,7 @@
         </w:rPr>
         <w:lastRenderedPageBreak/>
         <w:drawing>
-          <wp:inline distT="0" distB="0" distL="0" distR="0">
+          <wp:inline distT="0" distB="0" distL="0" distR="0" wp14:anchorId="0DB2AEBC" wp14:editId="1AE62B34">
             <wp:extent cx="5038725" cy="1738832"/>
             <wp:effectExtent l="0" t="0" r="0" b="0"/>
             <wp:docPr id="3" name="Picture 3" descr="C:\Users\vkanishk\Downloads\Screenshots\Screen Shot 2016-11-11 at 2.15.29 PM.png"/>
@@ -494,7 +536,7 @@
                     </pic:cNvPicPr>
                   </pic:nvPicPr>
                   <pic:blipFill>
-                    <a:blip r:embed="rId8" cstate="print">
+                    <a:blip r:embed="rId9" cstate="print">
                       <a:extLst>
                         <a:ext uri="{28A0092B-C50C-407E-A947-70E740481C1C}">
                           <a14:useLocalDpi xmlns:a14="http://schemas.microsoft.com/office/drawing/2010/main" val="0"/>
@@ -618,7 +660,7 @@
           <w:szCs w:val="24"/>
         </w:rPr>
         <w:drawing>
-          <wp:inline distT="0" distB="0" distL="0" distR="0">
+          <wp:inline distT="0" distB="0" distL="0" distR="0" wp14:anchorId="0B14399E" wp14:editId="21F32011">
             <wp:extent cx="4943475" cy="2682414"/>
             <wp:effectExtent l="0" t="0" r="0" b="3810"/>
             <wp:docPr id="4" name="Picture 4" descr="C:\Users\vkanishk\Downloads\Screenshots\Screen Shot 2016-11-11 at 2.15.44 PM.png"/>
@@ -635,7 +677,7 @@
                     </pic:cNvPicPr>
                   </pic:nvPicPr>
                   <pic:blipFill>
-                    <a:blip r:embed="rId9" cstate="print">
+                    <a:blip r:embed="rId10" cstate="print">
                       <a:extLst>
                         <a:ext uri="{28A0092B-C50C-407E-A947-70E740481C1C}">
                           <a14:useLocalDpi xmlns:a14="http://schemas.microsoft.com/office/drawing/2010/main" val="0"/>
@@ -831,7 +873,7 @@
           <w:szCs w:val="24"/>
         </w:rPr>
         <w:drawing>
-          <wp:inline distT="0" distB="0" distL="0" distR="0">
+          <wp:inline distT="0" distB="0" distL="0" distR="0" wp14:anchorId="0721F276" wp14:editId="3C5F5AE1">
             <wp:extent cx="4457700" cy="2042768"/>
             <wp:effectExtent l="0" t="0" r="0" b="0"/>
             <wp:docPr id="5" name="Picture 5" descr="C:\Users\vkanishk\Downloads\Screenshots\Screen Shot 2016-11-11 at 2.16.12 PM.png"/>
@@ -848,7 +890,7 @@
                     </pic:cNvPicPr>
                   </pic:nvPicPr>
                   <pic:blipFill>
-                    <a:blip r:embed="rId10">
+                    <a:blip r:embed="rId11">
                       <a:extLst>
                         <a:ext uri="{28A0092B-C50C-407E-A947-70E740481C1C}">
                           <a14:useLocalDpi xmlns:a14="http://schemas.microsoft.com/office/drawing/2010/main" val="0"/>
@@ -911,6 +953,7 @@
           <w:sz w:val="40"/>
           <w:szCs w:val="40"/>
         </w:rPr>
+        <w:lastRenderedPageBreak/>
         <w:tab/>
       </w:r>
       <w:r>
@@ -921,7 +964,7 @@
           <w:szCs w:val="40"/>
         </w:rPr>
         <w:drawing>
-          <wp:inline distT="0" distB="0" distL="0" distR="0">
+          <wp:inline distT="0" distB="0" distL="0" distR="0" wp14:anchorId="312E448D" wp14:editId="5708B4C1">
             <wp:extent cx="4810125" cy="1777936"/>
             <wp:effectExtent l="0" t="0" r="0" b="0"/>
             <wp:docPr id="6" name="Picture 6" descr="C:\Users\vkanishk\Downloads\Screenshots\Screen Shot 2016-11-11 at 2.16.24 PM.png"/>
@@ -938,7 +981,7 @@
                     </pic:cNvPicPr>
                   </pic:nvPicPr>
                   <pic:blipFill>
-                    <a:blip r:embed="rId11">
+                    <a:blip r:embed="rId12">
                       <a:extLst>
                         <a:ext uri="{28A0092B-C50C-407E-A947-70E740481C1C}">
                           <a14:useLocalDpi xmlns:a14="http://schemas.microsoft.com/office/drawing/2010/main" val="0"/>
@@ -1065,7 +1108,7 @@
           <w:szCs w:val="24"/>
         </w:rPr>
         <w:drawing>
-          <wp:inline distT="0" distB="0" distL="0" distR="0">
+          <wp:inline distT="0" distB="0" distL="0" distR="0" wp14:anchorId="040B40A9" wp14:editId="3EBC4021">
             <wp:extent cx="2790825" cy="2509330"/>
             <wp:effectExtent l="0" t="0" r="0" b="5715"/>
             <wp:docPr id="7" name="Picture 7" descr="C:\Users\vkanishk\Downloads\Screenshots\Screen Shot 2016-11-11 at 2.16.47 PM.png"/>
@@ -1082,7 +1125,7 @@
                     </pic:cNvPicPr>
                   </pic:nvPicPr>
                   <pic:blipFill>
-                    <a:blip r:embed="rId12">
+                    <a:blip r:embed="rId13">
                       <a:extLst>
                         <a:ext uri="{28A0092B-C50C-407E-A947-70E740481C1C}">
                           <a14:useLocalDpi xmlns:a14="http://schemas.microsoft.com/office/drawing/2010/main" val="0"/>
@@ -1196,7 +1239,7 @@
           <w:szCs w:val="24"/>
         </w:rPr>
         <w:drawing>
-          <wp:inline distT="0" distB="0" distL="0" distR="0">
+          <wp:inline distT="0" distB="0" distL="0" distR="0" wp14:anchorId="56F4F652" wp14:editId="0E9A9ACF">
             <wp:extent cx="4076700" cy="1024005"/>
             <wp:effectExtent l="0" t="0" r="0" b="5080"/>
             <wp:docPr id="10" name="Picture 10" descr="C:\Users\vkanishk\Downloads\Screenshots\Screen Shot 2016-11-11 at 2.17.10 PM.png"/>
@@ -1213,7 +1256,7 @@
                     </pic:cNvPicPr>
                   </pic:nvPicPr>
                   <pic:blipFill>
-                    <a:blip r:embed="rId13">
+                    <a:blip r:embed="rId14">
                       <a:extLst>
                         <a:ext uri="{28A0092B-C50C-407E-A947-70E740481C1C}">
                           <a14:useLocalDpi xmlns:a14="http://schemas.microsoft.com/office/drawing/2010/main" val="0"/>
@@ -1300,7 +1343,7 @@
           <w:szCs w:val="24"/>
         </w:rPr>
         <w:drawing>
-          <wp:inline distT="0" distB="0" distL="0" distR="0">
+          <wp:inline distT="0" distB="0" distL="0" distR="0" wp14:anchorId="5C31A3B5" wp14:editId="77622C8B">
             <wp:extent cx="4400550" cy="1407153"/>
             <wp:effectExtent l="0" t="0" r="0" b="3175"/>
             <wp:docPr id="11" name="Picture 11" descr="C:\Users\vkanishk\Downloads\Screenshots\Screen Shot 2016-11-11 at 2.17.32 PM.png"/>
@@ -1317,7 +1360,7 @@
                     </pic:cNvPicPr>
                   </pic:nvPicPr>
                   <pic:blipFill>
-                    <a:blip r:embed="rId14" cstate="print">
+                    <a:blip r:embed="rId15" cstate="print">
                       <a:extLst>
                         <a:ext uri="{28A0092B-C50C-407E-A947-70E740481C1C}">
                           <a14:useLocalDpi xmlns:a14="http://schemas.microsoft.com/office/drawing/2010/main" val="0"/>
@@ -1597,7 +1640,7 @@
           <w:szCs w:val="24"/>
         </w:rPr>
         <w:drawing>
-          <wp:inline distT="0" distB="0" distL="0" distR="0">
+          <wp:inline distT="0" distB="0" distL="0" distR="0" wp14:anchorId="0C53CFE1" wp14:editId="065A9620">
             <wp:extent cx="4429125" cy="1669796"/>
             <wp:effectExtent l="0" t="0" r="0" b="6985"/>
             <wp:docPr id="12" name="Picture 12" descr="C:\Users\vkanishk\Downloads\Screenshots\Screen Shot 2016-11-11 at 2.18.57 PM.png"/>
@@ -1614,7 +1657,7 @@
                     </pic:cNvPicPr>
                   </pic:nvPicPr>
                   <pic:blipFill>
-                    <a:blip r:embed="rId15" cstate="print">
+                    <a:blip r:embed="rId16" cstate="print">
                       <a:extLst>
                         <a:ext uri="{28A0092B-C50C-407E-A947-70E740481C1C}">
                           <a14:useLocalDpi xmlns:a14="http://schemas.microsoft.com/office/drawing/2010/main" val="0"/>
@@ -1752,7 +1795,6 @@
           <w:sz w:val="24"/>
           <w:szCs w:val="24"/>
         </w:rPr>
-        <w:lastRenderedPageBreak/>
         <w:t>Also add it as “Embedded Binaries” in “</w:t>
       </w:r>
       <w:proofErr w:type="spellStart"/>
@@ -1808,7 +1850,7 @@
           <w:szCs w:val="24"/>
         </w:rPr>
         <w:drawing>
-          <wp:inline distT="0" distB="0" distL="0" distR="0">
+          <wp:inline distT="0" distB="0" distL="0" distR="0" wp14:anchorId="5C3E039E" wp14:editId="521DB4DD">
             <wp:extent cx="4887102" cy="2552700"/>
             <wp:effectExtent l="0" t="0" r="8890" b="0"/>
             <wp:docPr id="13" name="Picture 13" descr="C:\Users\vkanishk\Downloads\Screenshots\Screen Shot 2016-11-11 at 2.19.30 PM.png"/>
@@ -1825,7 +1867,7 @@
                     </pic:cNvPicPr>
                   </pic:nvPicPr>
                   <pic:blipFill>
-                    <a:blip r:embed="rId16" cstate="print">
+                    <a:blip r:embed="rId17" cstate="print">
                       <a:extLst>
                         <a:ext uri="{28A0092B-C50C-407E-A947-70E740481C1C}">
                           <a14:useLocalDpi xmlns:a14="http://schemas.microsoft.com/office/drawing/2010/main" val="0"/>
@@ -1926,7 +1968,7 @@
           <w:szCs w:val="24"/>
         </w:rPr>
         <w:drawing>
-          <wp:inline distT="0" distB="0" distL="0" distR="0">
+          <wp:inline distT="0" distB="0" distL="0" distR="0" wp14:anchorId="58B074C6" wp14:editId="047CBEC1">
             <wp:extent cx="5295900" cy="986846"/>
             <wp:effectExtent l="0" t="0" r="0" b="3810"/>
             <wp:docPr id="14" name="Picture 14" descr="C:\Users\vkanishk\Downloads\Screenshots\Screen Shot 2016-11-11 at 2.19.11 PM.png"/>
@@ -1943,7 +1985,7 @@
                     </pic:cNvPicPr>
                   </pic:nvPicPr>
                   <pic:blipFill>
-                    <a:blip r:embed="rId17" cstate="print">
+                    <a:blip r:embed="rId18" cstate="print">
                       <a:extLst>
                         <a:ext uri="{28A0092B-C50C-407E-A947-70E740481C1C}">
                           <a14:useLocalDpi xmlns:a14="http://schemas.microsoft.com/office/drawing/2010/main" val="0"/>
@@ -2032,7 +2074,7 @@
           <w:szCs w:val="24"/>
         </w:rPr>
         <w:drawing>
-          <wp:inline distT="0" distB="0" distL="0" distR="0">
+          <wp:inline distT="0" distB="0" distL="0" distR="0" wp14:anchorId="40AE9807" wp14:editId="050B1AF0">
             <wp:extent cx="4819650" cy="1236014"/>
             <wp:effectExtent l="0" t="0" r="0" b="2540"/>
             <wp:docPr id="15" name="Picture 15" descr="C:\Users\vkanishk\Downloads\Screenshots\Screen Shot 2016-11-11 at 2.22.05 PM.png"/>
@@ -2049,7 +2091,7 @@
                     </pic:cNvPicPr>
                   </pic:nvPicPr>
                   <pic:blipFill>
-                    <a:blip r:embed="rId18" cstate="print">
+                    <a:blip r:embed="rId19" cstate="print">
                       <a:extLst>
                         <a:ext uri="{28A0092B-C50C-407E-A947-70E740481C1C}">
                           <a14:useLocalDpi xmlns:a14="http://schemas.microsoft.com/office/drawing/2010/main" val="0"/>
@@ -2138,7 +2180,7 @@
           <w:szCs w:val="24"/>
         </w:rPr>
         <w:drawing>
-          <wp:inline distT="0" distB="0" distL="0" distR="0">
+          <wp:inline distT="0" distB="0" distL="0" distR="0" wp14:anchorId="16152D3A" wp14:editId="4574BAD9">
             <wp:extent cx="4953000" cy="901951"/>
             <wp:effectExtent l="0" t="0" r="0" b="0"/>
             <wp:docPr id="16" name="Picture 16" descr="C:\Users\vkanishk\Downloads\Screenshots\Screen Shot 2016-11-11 at 2.22.18 PM.png"/>
@@ -2155,7 +2197,7 @@
                     </pic:cNvPicPr>
                   </pic:nvPicPr>
                   <pic:blipFill>
-                    <a:blip r:embed="rId19" cstate="print">
+                    <a:blip r:embed="rId20" cstate="print">
                       <a:extLst>
                         <a:ext uri="{28A0092B-C50C-407E-A947-70E740481C1C}">
                           <a14:useLocalDpi xmlns:a14="http://schemas.microsoft.com/office/drawing/2010/main" val="0"/>
@@ -2219,7 +2261,6 @@
           <w:sz w:val="24"/>
           <w:szCs w:val="24"/>
         </w:rPr>
-        <w:lastRenderedPageBreak/>
         <w:t xml:space="preserve">This way the framework can be added into any application that requires </w:t>
       </w:r>
       <w:proofErr w:type="spellStart"/>
@@ -2311,7 +2352,7 @@
           <w:szCs w:val="24"/>
         </w:rPr>
         <w:drawing>
-          <wp:inline distT="0" distB="0" distL="0" distR="0">
+          <wp:inline distT="0" distB="0" distL="0" distR="0" wp14:anchorId="2A30FA30" wp14:editId="33FAD7BC">
             <wp:extent cx="1982390" cy="3524250"/>
             <wp:effectExtent l="0" t="0" r="0" b="0"/>
             <wp:docPr id="17" name="Picture 17" descr="C:\Users\vkanishk\Downloads\Screenshots\Simulator Screen Shot 11-Nov-2016, 2.23.28 PM.png"/>
@@ -2328,7 +2369,7 @@
                     </pic:cNvPicPr>
                   </pic:nvPicPr>
                   <pic:blipFill>
-                    <a:blip r:embed="rId20" cstate="print">
+                    <a:blip r:embed="rId21" cstate="print">
                       <a:extLst>
                         <a:ext uri="{28A0092B-C50C-407E-A947-70E740481C1C}">
                           <a14:useLocalDpi xmlns:a14="http://schemas.microsoft.com/office/drawing/2010/main" val="0"/>
@@ -2359,8 +2400,6 @@
           </wp:inline>
         </w:drawing>
       </w:r>
-      <w:bookmarkStart w:id="0" w:name="_GoBack"/>
-      <w:bookmarkEnd w:id="0"/>
     </w:p>
     <w:sectPr>
       <w:pgSz w:w="12240" w:h="15840"/>
@@ -2373,8 +2412,8 @@
 </file>
 
 <file path=word/numbering.xml><?xml version="1.0" encoding="utf-8"?>
-<w:numbering xmlns:wpc="http://schemas.microsoft.com/office/word/2010/wordprocessingCanvas" xmlns:cx="http://schemas.microsoft.com/office/drawing/2014/chartex" xmlns:cx1="http://schemas.microsoft.com/office/drawing/2015/9/8/chartex" xmlns:mc="http://schemas.openxmlformats.org/markup-compatibility/2006" xmlns:o="urn:schemas-microsoft-com:office:office" xmlns:r="http://schemas.openxmlformats.org/officeDocument/2006/relationships" xmlns:m="http://schemas.openxmlformats.org/officeDocument/2006/math" xmlns:v="urn:schemas-microsoft-com:vml" xmlns:wp14="http://schemas.microsoft.com/office/word/2010/wordprocessingDrawing" xmlns:wp="http://schemas.openxmlformats.org/drawingml/2006/wordprocessingDrawing" xmlns:w10="urn:schemas-microsoft-com:office:word" xmlns:w="http://schemas.openxmlformats.org/wordprocessingml/2006/main" xmlns:w14="http://schemas.microsoft.com/office/word/2010/wordml" xmlns:w15="http://schemas.microsoft.com/office/word/2012/wordml" xmlns:w16se="http://schemas.microsoft.com/office/word/2015/wordml/symex" xmlns:wpg="http://schemas.microsoft.com/office/word/2010/wordprocessingGroup" xmlns:wpi="http://schemas.microsoft.com/office/word/2010/wordprocessingInk" xmlns:wne="http://schemas.microsoft.com/office/word/2006/wordml" xmlns:wps="http://schemas.microsoft.com/office/word/2010/wordprocessingShape" mc:Ignorable="w14 w15 w16se wp14">
-  <w:abstractNum w:abstractNumId="0" w15:restartNumberingAfterBreak="0">
+<w:numbering xmlns:wpc="http://schemas.microsoft.com/office/word/2010/wordprocessingCanvas" xmlns:mo="http://schemas.microsoft.com/office/mac/office/2008/main" xmlns:mc="http://schemas.openxmlformats.org/markup-compatibility/2006" xmlns:mv="urn:schemas-microsoft-com:mac:vml" xmlns:o="urn:schemas-microsoft-com:office:office" xmlns:r="http://schemas.openxmlformats.org/officeDocument/2006/relationships" xmlns:m="http://schemas.openxmlformats.org/officeDocument/2006/math" xmlns:v="urn:schemas-microsoft-com:vml" xmlns:wp14="http://schemas.microsoft.com/office/word/2010/wordprocessingDrawing" xmlns:wp="http://schemas.openxmlformats.org/drawingml/2006/wordprocessingDrawing" xmlns:w10="urn:schemas-microsoft-com:office:word" xmlns:w="http://schemas.openxmlformats.org/wordprocessingml/2006/main" xmlns:w14="http://schemas.microsoft.com/office/word/2010/wordml" xmlns:w15="http://schemas.microsoft.com/office/word/2012/wordml" xmlns:wpg="http://schemas.microsoft.com/office/word/2010/wordprocessingGroup" xmlns:wpi="http://schemas.microsoft.com/office/word/2010/wordprocessingInk" xmlns:wne="http://schemas.microsoft.com/office/word/2006/wordml" xmlns:wps="http://schemas.microsoft.com/office/word/2010/wordprocessingShape" mc:Ignorable="w14 w15 wp14">
+  <w:abstractNum w:abstractNumId="0">
     <w:nsid w:val="14717744"/>
     <w:multiLevelType w:val="hybridMultilevel"/>
     <w:tmpl w:val="350C539C"/>
@@ -2487,7 +2526,7 @@
       </w:rPr>
     </w:lvl>
   </w:abstractNum>
-  <w:abstractNum w:abstractNumId="1" w15:restartNumberingAfterBreak="0">
+  <w:abstractNum w:abstractNumId="1">
     <w:nsid w:val="167B339D"/>
     <w:multiLevelType w:val="multilevel"/>
     <w:tmpl w:val="AA2025D6"/>
@@ -2636,7 +2675,7 @@
       </w:rPr>
     </w:lvl>
   </w:abstractNum>
-  <w:abstractNum w:abstractNumId="2" w15:restartNumberingAfterBreak="0">
+  <w:abstractNum w:abstractNumId="2">
     <w:nsid w:val="1DFC7CC9"/>
     <w:multiLevelType w:val="hybridMultilevel"/>
     <w:tmpl w:val="ED44E006"/>
@@ -2722,7 +2761,7 @@
       </w:pPr>
     </w:lvl>
   </w:abstractNum>
-  <w:abstractNum w:abstractNumId="3" w15:restartNumberingAfterBreak="0">
+  <w:abstractNum w:abstractNumId="3">
     <w:nsid w:val="3D7E447C"/>
     <w:multiLevelType w:val="hybridMultilevel"/>
     <w:tmpl w:val="E54C32E2"/>
@@ -2835,7 +2874,7 @@
       </w:rPr>
     </w:lvl>
   </w:abstractNum>
-  <w:abstractNum w:abstractNumId="4" w15:restartNumberingAfterBreak="0">
+  <w:abstractNum w:abstractNumId="4">
     <w:nsid w:val="44C5713D"/>
     <w:multiLevelType w:val="multilevel"/>
     <w:tmpl w:val="12CED7DC"/>
@@ -2984,7 +3023,7 @@
       </w:rPr>
     </w:lvl>
   </w:abstractNum>
-  <w:abstractNum w:abstractNumId="5" w15:restartNumberingAfterBreak="0">
+  <w:abstractNum w:abstractNumId="5">
     <w:nsid w:val="5CFE5508"/>
     <w:multiLevelType w:val="multilevel"/>
     <w:tmpl w:val="A33A91AC"/>
@@ -3133,7 +3172,7 @@
       </w:rPr>
     </w:lvl>
   </w:abstractNum>
-  <w:abstractNum w:abstractNumId="6" w15:restartNumberingAfterBreak="0">
+  <w:abstractNum w:abstractNumId="6">
     <w:nsid w:val="6CA65DCC"/>
     <w:multiLevelType w:val="hybridMultilevel"/>
     <w:tmpl w:val="7614709E"/>
@@ -3271,7 +3310,7 @@
 </file>
 
 <file path=word/styles.xml><?xml version="1.0" encoding="utf-8"?>
-<w:styles xmlns:mc="http://schemas.openxmlformats.org/markup-compatibility/2006" xmlns:r="http://schemas.openxmlformats.org/officeDocument/2006/relationships" xmlns:w="http://schemas.openxmlformats.org/wordprocessingml/2006/main" xmlns:w14="http://schemas.microsoft.com/office/word/2010/wordml" xmlns:w15="http://schemas.microsoft.com/office/word/2012/wordml" xmlns:w16se="http://schemas.microsoft.com/office/word/2015/wordml/symex" mc:Ignorable="w14 w15 w16se">
+<w:styles xmlns:mc="http://schemas.openxmlformats.org/markup-compatibility/2006" xmlns:r="http://schemas.openxmlformats.org/officeDocument/2006/relationships" xmlns:w="http://schemas.openxmlformats.org/wordprocessingml/2006/main" xmlns:w14="http://schemas.microsoft.com/office/word/2010/wordml" xmlns:w15="http://schemas.microsoft.com/office/word/2012/wordml" mc:Ignorable="w14 w15">
   <w:docDefaults>
     <w:rPrDefault>
       <w:rPr>
@@ -3287,7 +3326,7 @@
       </w:pPr>
     </w:pPrDefault>
   </w:docDefaults>
-  <w:latentStyles w:defLockedState="0" w:defUIPriority="99" w:defSemiHidden="0" w:defUnhideWhenUsed="0" w:defQFormat="0" w:count="371">
+  <w:latentStyles w:defLockedState="0" w:defUIPriority="99" w:defSemiHidden="0" w:defUnhideWhenUsed="0" w:defQFormat="0" w:count="380">
     <w:lsdException w:name="Normal" w:uiPriority="0" w:qFormat="1"/>
     <w:lsdException w:name="heading 1" w:uiPriority="9" w:qFormat="1"/>
     <w:lsdException w:name="heading 2" w:semiHidden="1" w:uiPriority="9" w:unhideWhenUsed="1" w:qFormat="1"/>

</xml_diff>

<commit_message>
minor documentation change - "Git submodule update --init --recursive" command was missing in the documentation
</commit_message>
<xml_diff>
--- a/StepsToBuildOpenXCiOSFrameworkAndDemoApp.docx
+++ b/StepsToBuildOpenXCiOSFrameworkAndDemoApp.docx
@@ -117,18 +117,7 @@
           <w:sz w:val="24"/>
           <w:szCs w:val="24"/>
         </w:rPr>
-        <w:t xml:space="preserve"> and follow</w:t>
-      </w:r>
-      <w:bookmarkStart w:id="0" w:name="_GoBack"/>
-      <w:bookmarkEnd w:id="0"/>
-      <w:r>
-        <w:rPr>
-          <w:rFonts w:ascii="Segoe UI" w:eastAsia="Times New Roman" w:hAnsi="Segoe UI" w:cs="Segoe UI"/>
-          <w:color w:val="333333"/>
-          <w:sz w:val="24"/>
-          <w:szCs w:val="24"/>
-        </w:rPr>
-        <w:t xml:space="preserve"> steps from </w:t>
+        <w:t xml:space="preserve"> and follow steps from </w:t>
       </w:r>
       <w:hyperlink r:id="rId5" w:history="1">
         <w:r>
@@ -299,6 +288,86 @@
           <w:szCs w:val="24"/>
         </w:rPr>
         <w:t xml:space="preserve">” framework is also cloned with these files. </w:t>
+      </w:r>
+      <w:r>
+        <w:rPr>
+          <w:rFonts w:ascii="Segoe UI" w:eastAsia="Times New Roman" w:hAnsi="Segoe UI" w:cs="Segoe UI"/>
+          <w:color w:val="333333"/>
+          <w:sz w:val="24"/>
+          <w:szCs w:val="24"/>
+        </w:rPr>
+        <w:t xml:space="preserve"> If its not cloned, please run “</w:t>
+      </w:r>
+      <w:proofErr w:type="spellStart"/>
+      <w:r>
+        <w:rPr>
+          <w:rFonts w:ascii="Segoe UI" w:eastAsia="Times New Roman" w:hAnsi="Segoe UI" w:cs="Segoe UI"/>
+          <w:color w:val="333333"/>
+          <w:sz w:val="24"/>
+          <w:szCs w:val="24"/>
+        </w:rPr>
+        <w:t>git</w:t>
+      </w:r>
+      <w:proofErr w:type="spellEnd"/>
+      <w:r>
+        <w:rPr>
+          <w:rFonts w:ascii="Segoe UI" w:eastAsia="Times New Roman" w:hAnsi="Segoe UI" w:cs="Segoe UI"/>
+          <w:color w:val="333333"/>
+          <w:sz w:val="24"/>
+          <w:szCs w:val="24"/>
+        </w:rPr>
+        <w:t xml:space="preserve"> </w:t>
+      </w:r>
+      <w:proofErr w:type="spellStart"/>
+      <w:r>
+        <w:rPr>
+          <w:rFonts w:ascii="Segoe UI" w:eastAsia="Times New Roman" w:hAnsi="Segoe UI" w:cs="Segoe UI"/>
+          <w:color w:val="333333"/>
+          <w:sz w:val="24"/>
+          <w:szCs w:val="24"/>
+        </w:rPr>
+        <w:t>submodule</w:t>
+      </w:r>
+      <w:proofErr w:type="spellEnd"/>
+      <w:r>
+        <w:rPr>
+          <w:rFonts w:ascii="Segoe UI" w:eastAsia="Times New Roman" w:hAnsi="Segoe UI" w:cs="Segoe UI"/>
+          <w:color w:val="333333"/>
+          <w:sz w:val="24"/>
+          <w:szCs w:val="24"/>
+        </w:rPr>
+        <w:t xml:space="preserve"> update --</w:t>
+      </w:r>
+      <w:proofErr w:type="spellStart"/>
+      <w:r>
+        <w:rPr>
+          <w:rFonts w:ascii="Segoe UI" w:eastAsia="Times New Roman" w:hAnsi="Segoe UI" w:cs="Segoe UI"/>
+          <w:color w:val="333333"/>
+          <w:sz w:val="24"/>
+          <w:szCs w:val="24"/>
+        </w:rPr>
+        <w:t>init</w:t>
+      </w:r>
+      <w:proofErr w:type="spellEnd"/>
+      <w:r>
+        <w:rPr>
+          <w:rFonts w:ascii="Segoe UI" w:eastAsia="Times New Roman" w:hAnsi="Segoe UI" w:cs="Segoe UI"/>
+          <w:color w:val="333333"/>
+          <w:sz w:val="24"/>
+          <w:szCs w:val="24"/>
+        </w:rPr>
+        <w:t xml:space="preserve"> --r</w:t>
+      </w:r>
+      <w:bookmarkStart w:id="0" w:name="_GoBack"/>
+      <w:bookmarkEnd w:id="0"/>
+      <w:r>
+        <w:rPr>
+          <w:rFonts w:ascii="Segoe UI" w:eastAsia="Times New Roman" w:hAnsi="Segoe UI" w:cs="Segoe UI"/>
+          <w:color w:val="333333"/>
+          <w:sz w:val="24"/>
+          <w:szCs w:val="24"/>
+        </w:rPr>
+        <w:t>ecursive”</w:t>
       </w:r>
     </w:p>
     <w:p>

</xml_diff>

<commit_message>
minor documentation change - "Git submodule update --init --recursive" command was missing in the documentation (#24)
</commit_message>
<xml_diff>
--- a/StepsToBuildOpenXCiOSFrameworkAndDemoApp.docx
+++ b/StepsToBuildOpenXCiOSFrameworkAndDemoApp.docx
@@ -117,18 +117,7 @@
           <w:sz w:val="24"/>
           <w:szCs w:val="24"/>
         </w:rPr>
-        <w:t xml:space="preserve"> and follow</w:t>
-      </w:r>
-      <w:bookmarkStart w:id="0" w:name="_GoBack"/>
-      <w:bookmarkEnd w:id="0"/>
-      <w:r>
-        <w:rPr>
-          <w:rFonts w:ascii="Segoe UI" w:eastAsia="Times New Roman" w:hAnsi="Segoe UI" w:cs="Segoe UI"/>
-          <w:color w:val="333333"/>
-          <w:sz w:val="24"/>
-          <w:szCs w:val="24"/>
-        </w:rPr>
-        <w:t xml:space="preserve"> steps from </w:t>
+        <w:t xml:space="preserve"> and follow steps from </w:t>
       </w:r>
       <w:hyperlink r:id="rId5" w:history="1">
         <w:r>
@@ -299,6 +288,86 @@
           <w:szCs w:val="24"/>
         </w:rPr>
         <w:t xml:space="preserve">” framework is also cloned with these files. </w:t>
+      </w:r>
+      <w:r>
+        <w:rPr>
+          <w:rFonts w:ascii="Segoe UI" w:eastAsia="Times New Roman" w:hAnsi="Segoe UI" w:cs="Segoe UI"/>
+          <w:color w:val="333333"/>
+          <w:sz w:val="24"/>
+          <w:szCs w:val="24"/>
+        </w:rPr>
+        <w:t xml:space="preserve"> If its not cloned, please run “</w:t>
+      </w:r>
+      <w:proofErr w:type="spellStart"/>
+      <w:r>
+        <w:rPr>
+          <w:rFonts w:ascii="Segoe UI" w:eastAsia="Times New Roman" w:hAnsi="Segoe UI" w:cs="Segoe UI"/>
+          <w:color w:val="333333"/>
+          <w:sz w:val="24"/>
+          <w:szCs w:val="24"/>
+        </w:rPr>
+        <w:t>git</w:t>
+      </w:r>
+      <w:proofErr w:type="spellEnd"/>
+      <w:r>
+        <w:rPr>
+          <w:rFonts w:ascii="Segoe UI" w:eastAsia="Times New Roman" w:hAnsi="Segoe UI" w:cs="Segoe UI"/>
+          <w:color w:val="333333"/>
+          <w:sz w:val="24"/>
+          <w:szCs w:val="24"/>
+        </w:rPr>
+        <w:t xml:space="preserve"> </w:t>
+      </w:r>
+      <w:proofErr w:type="spellStart"/>
+      <w:r>
+        <w:rPr>
+          <w:rFonts w:ascii="Segoe UI" w:eastAsia="Times New Roman" w:hAnsi="Segoe UI" w:cs="Segoe UI"/>
+          <w:color w:val="333333"/>
+          <w:sz w:val="24"/>
+          <w:szCs w:val="24"/>
+        </w:rPr>
+        <w:t>submodule</w:t>
+      </w:r>
+      <w:proofErr w:type="spellEnd"/>
+      <w:r>
+        <w:rPr>
+          <w:rFonts w:ascii="Segoe UI" w:eastAsia="Times New Roman" w:hAnsi="Segoe UI" w:cs="Segoe UI"/>
+          <w:color w:val="333333"/>
+          <w:sz w:val="24"/>
+          <w:szCs w:val="24"/>
+        </w:rPr>
+        <w:t xml:space="preserve"> update --</w:t>
+      </w:r>
+      <w:proofErr w:type="spellStart"/>
+      <w:r>
+        <w:rPr>
+          <w:rFonts w:ascii="Segoe UI" w:eastAsia="Times New Roman" w:hAnsi="Segoe UI" w:cs="Segoe UI"/>
+          <w:color w:val="333333"/>
+          <w:sz w:val="24"/>
+          <w:szCs w:val="24"/>
+        </w:rPr>
+        <w:t>init</w:t>
+      </w:r>
+      <w:proofErr w:type="spellEnd"/>
+      <w:r>
+        <w:rPr>
+          <w:rFonts w:ascii="Segoe UI" w:eastAsia="Times New Roman" w:hAnsi="Segoe UI" w:cs="Segoe UI"/>
+          <w:color w:val="333333"/>
+          <w:sz w:val="24"/>
+          <w:szCs w:val="24"/>
+        </w:rPr>
+        <w:t xml:space="preserve"> --r</w:t>
+      </w:r>
+      <w:bookmarkStart w:id="0" w:name="_GoBack"/>
+      <w:bookmarkEnd w:id="0"/>
+      <w:r>
+        <w:rPr>
+          <w:rFonts w:ascii="Segoe UI" w:eastAsia="Times New Roman" w:hAnsi="Segoe UI" w:cs="Segoe UI"/>
+          <w:color w:val="333333"/>
+          <w:sz w:val="24"/>
+          <w:szCs w:val="24"/>
+        </w:rPr>
+        <w:t>ecursive”</w:t>
       </w:r>
     </w:p>
     <w:p>

</xml_diff>

<commit_message>
Payload in diagnostic requests (#25)
* no message

* some changes for swift3

* attaching protobuf2.6-swift3 branch to openxc framework

* Branch for payload issue in Diagnostic request

* payload as NSString

* changes in framework for "payload in diagnostic response"

* Revert "payload as NSString"

This reverts commit e65b314a6d9bd752433901c63d653f099635cccf.

* fixing some messed up scene

* changes in travis
</commit_message>
<xml_diff>
--- a/StepsToBuildOpenXCiOSFrameworkAndDemoApp.docx
+++ b/StepsToBuildOpenXCiOSFrameworkAndDemoApp.docx
@@ -117,7 +117,18 @@
           <w:sz w:val="24"/>
           <w:szCs w:val="24"/>
         </w:rPr>
-        <w:t xml:space="preserve"> and follow steps from </w:t>
+        <w:t xml:space="preserve"> and follow</w:t>
+      </w:r>
+      <w:bookmarkStart w:id="0" w:name="_GoBack"/>
+      <w:bookmarkEnd w:id="0"/>
+      <w:r>
+        <w:rPr>
+          <w:rFonts w:ascii="Segoe UI" w:eastAsia="Times New Roman" w:hAnsi="Segoe UI" w:cs="Segoe UI"/>
+          <w:color w:val="333333"/>
+          <w:sz w:val="24"/>
+          <w:szCs w:val="24"/>
+        </w:rPr>
+        <w:t xml:space="preserve"> steps from </w:t>
       </w:r>
       <w:hyperlink r:id="rId5" w:history="1">
         <w:r>
@@ -288,86 +299,6 @@
           <w:szCs w:val="24"/>
         </w:rPr>
         <w:t xml:space="preserve">” framework is also cloned with these files. </w:t>
-      </w:r>
-      <w:r>
-        <w:rPr>
-          <w:rFonts w:ascii="Segoe UI" w:eastAsia="Times New Roman" w:hAnsi="Segoe UI" w:cs="Segoe UI"/>
-          <w:color w:val="333333"/>
-          <w:sz w:val="24"/>
-          <w:szCs w:val="24"/>
-        </w:rPr>
-        <w:t xml:space="preserve"> If its not cloned, please run “</w:t>
-      </w:r>
-      <w:proofErr w:type="spellStart"/>
-      <w:r>
-        <w:rPr>
-          <w:rFonts w:ascii="Segoe UI" w:eastAsia="Times New Roman" w:hAnsi="Segoe UI" w:cs="Segoe UI"/>
-          <w:color w:val="333333"/>
-          <w:sz w:val="24"/>
-          <w:szCs w:val="24"/>
-        </w:rPr>
-        <w:t>git</w:t>
-      </w:r>
-      <w:proofErr w:type="spellEnd"/>
-      <w:r>
-        <w:rPr>
-          <w:rFonts w:ascii="Segoe UI" w:eastAsia="Times New Roman" w:hAnsi="Segoe UI" w:cs="Segoe UI"/>
-          <w:color w:val="333333"/>
-          <w:sz w:val="24"/>
-          <w:szCs w:val="24"/>
-        </w:rPr>
-        <w:t xml:space="preserve"> </w:t>
-      </w:r>
-      <w:proofErr w:type="spellStart"/>
-      <w:r>
-        <w:rPr>
-          <w:rFonts w:ascii="Segoe UI" w:eastAsia="Times New Roman" w:hAnsi="Segoe UI" w:cs="Segoe UI"/>
-          <w:color w:val="333333"/>
-          <w:sz w:val="24"/>
-          <w:szCs w:val="24"/>
-        </w:rPr>
-        <w:t>submodule</w:t>
-      </w:r>
-      <w:proofErr w:type="spellEnd"/>
-      <w:r>
-        <w:rPr>
-          <w:rFonts w:ascii="Segoe UI" w:eastAsia="Times New Roman" w:hAnsi="Segoe UI" w:cs="Segoe UI"/>
-          <w:color w:val="333333"/>
-          <w:sz w:val="24"/>
-          <w:szCs w:val="24"/>
-        </w:rPr>
-        <w:t xml:space="preserve"> update --</w:t>
-      </w:r>
-      <w:proofErr w:type="spellStart"/>
-      <w:r>
-        <w:rPr>
-          <w:rFonts w:ascii="Segoe UI" w:eastAsia="Times New Roman" w:hAnsi="Segoe UI" w:cs="Segoe UI"/>
-          <w:color w:val="333333"/>
-          <w:sz w:val="24"/>
-          <w:szCs w:val="24"/>
-        </w:rPr>
-        <w:t>init</w:t>
-      </w:r>
-      <w:proofErr w:type="spellEnd"/>
-      <w:r>
-        <w:rPr>
-          <w:rFonts w:ascii="Segoe UI" w:eastAsia="Times New Roman" w:hAnsi="Segoe UI" w:cs="Segoe UI"/>
-          <w:color w:val="333333"/>
-          <w:sz w:val="24"/>
-          <w:szCs w:val="24"/>
-        </w:rPr>
-        <w:t xml:space="preserve"> --r</w:t>
-      </w:r>
-      <w:bookmarkStart w:id="0" w:name="_GoBack"/>
-      <w:bookmarkEnd w:id="0"/>
-      <w:r>
-        <w:rPr>
-          <w:rFonts w:ascii="Segoe UI" w:eastAsia="Times New Roman" w:hAnsi="Segoe UI" w:cs="Segoe UI"/>
-          <w:color w:val="333333"/>
-          <w:sz w:val="24"/>
-          <w:szCs w:val="24"/>
-        </w:rPr>
-        <w:t>ecursive”</w:t>
       </w:r>
     </w:p>
     <w:p>

</xml_diff>

<commit_message>
Updated the document for Setup openxc enabler app in mac machine.
</commit_message>
<xml_diff>
--- a/StepsToBuildOpenXCiOSFrameworkAndDemoApp.docx
+++ b/StepsToBuildOpenXCiOSFrameworkAndDemoApp.docx
@@ -1,6 +1,6 @@
 
 <file path=word/document.xml><?xml version="1.0" encoding="utf-8"?>
-<w:document xmlns:wpc="http://schemas.microsoft.com/office/word/2010/wordprocessingCanvas" xmlns:mo="http://schemas.microsoft.com/office/mac/office/2008/main" xmlns:mc="http://schemas.openxmlformats.org/markup-compatibility/2006" xmlns:mv="urn:schemas-microsoft-com:mac:vml" xmlns:o="urn:schemas-microsoft-com:office:office" xmlns:r="http://schemas.openxmlformats.org/officeDocument/2006/relationships" xmlns:m="http://schemas.openxmlformats.org/officeDocument/2006/math" xmlns:v="urn:schemas-microsoft-com:vml" xmlns:wp14="http://schemas.microsoft.com/office/word/2010/wordprocessingDrawing" xmlns:wp="http://schemas.openxmlformats.org/drawingml/2006/wordprocessingDrawing" xmlns:w10="urn:schemas-microsoft-com:office:word" xmlns:w="http://schemas.openxmlformats.org/wordprocessingml/2006/main" xmlns:w14="http://schemas.microsoft.com/office/word/2010/wordml" xmlns:w15="http://schemas.microsoft.com/office/word/2012/wordml" xmlns:wpg="http://schemas.microsoft.com/office/word/2010/wordprocessingGroup" xmlns:wpi="http://schemas.microsoft.com/office/word/2010/wordprocessingInk" xmlns:wne="http://schemas.microsoft.com/office/word/2006/wordml" xmlns:wps="http://schemas.microsoft.com/office/word/2010/wordprocessingShape" mc:Ignorable="w14 w15 wp14">
+<w:document xmlns:wpc="http://schemas.microsoft.com/office/word/2010/wordprocessingCanvas" xmlns:cx="http://schemas.microsoft.com/office/drawing/2014/chartex" xmlns:cx1="http://schemas.microsoft.com/office/drawing/2015/9/8/chartex" xmlns:cx2="http://schemas.microsoft.com/office/drawing/2015/10/21/chartex" xmlns:cx3="http://schemas.microsoft.com/office/drawing/2016/5/9/chartex" xmlns:cx4="http://schemas.microsoft.com/office/drawing/2016/5/10/chartex" xmlns:cx5="http://schemas.microsoft.com/office/drawing/2016/5/11/chartex" xmlns:cx6="http://schemas.microsoft.com/office/drawing/2016/5/12/chartex" xmlns:cx7="http://schemas.microsoft.com/office/drawing/2016/5/13/chartex" xmlns:cx8="http://schemas.microsoft.com/office/drawing/2016/5/14/chartex" xmlns:mc="http://schemas.openxmlformats.org/markup-compatibility/2006" xmlns:aink="http://schemas.microsoft.com/office/drawing/2016/ink" xmlns:am3d="http://schemas.microsoft.com/office/drawing/2017/model3d" xmlns:o="urn:schemas-microsoft-com:office:office" xmlns:r="http://schemas.openxmlformats.org/officeDocument/2006/relationships" xmlns:m="http://schemas.openxmlformats.org/officeDocument/2006/math" xmlns:v="urn:schemas-microsoft-com:vml" xmlns:wp14="http://schemas.microsoft.com/office/word/2010/wordprocessingDrawing" xmlns:wp="http://schemas.openxmlformats.org/drawingml/2006/wordprocessingDrawing" xmlns:w10="urn:schemas-microsoft-com:office:word" xmlns:w="http://schemas.openxmlformats.org/wordprocessingml/2006/main" xmlns:w14="http://schemas.microsoft.com/office/word/2010/wordml" xmlns:w15="http://schemas.microsoft.com/office/word/2012/wordml" xmlns:w16cid="http://schemas.microsoft.com/office/word/2016/wordml/cid" xmlns:w16se="http://schemas.microsoft.com/office/word/2015/wordml/symex" xmlns:wpg="http://schemas.microsoft.com/office/word/2010/wordprocessingGroup" xmlns:wpi="http://schemas.microsoft.com/office/word/2010/wordprocessingInk" xmlns:wne="http://schemas.microsoft.com/office/word/2006/wordml" xmlns:wps="http://schemas.microsoft.com/office/word/2010/wordprocessingShape" mc:Ignorable="w14 w15 w16se w16cid wp14">
   <w:body>
     <w:p>
       <w:pPr>
@@ -35,7 +35,7 @@
           <w:sz w:val="48"/>
           <w:szCs w:val="48"/>
         </w:rPr>
-        <w:t xml:space="preserve"> iOS </w:t>
+        <w:t xml:space="preserve"> </w:t>
       </w:r>
       <w:r>
         <w:rPr>
@@ -43,9 +43,1192 @@
           <w:sz w:val="48"/>
           <w:szCs w:val="48"/>
         </w:rPr>
-        <w:t>Framework</w:t>
-      </w:r>
-    </w:p>
+        <w:t>e</w:t>
+      </w:r>
+      <w:r>
+        <w:rPr>
+          <w:rFonts w:ascii="Cambria" w:hAnsi="Cambria"/>
+          <w:sz w:val="48"/>
+          <w:szCs w:val="48"/>
+        </w:rPr>
+        <w:t>nable</w:t>
+      </w:r>
+      <w:r>
+        <w:rPr>
+          <w:rFonts w:ascii="Cambria" w:hAnsi="Cambria"/>
+          <w:sz w:val="48"/>
+          <w:szCs w:val="48"/>
+        </w:rPr>
+        <w:t>r iOS a</w:t>
+      </w:r>
+      <w:r>
+        <w:rPr>
+          <w:rFonts w:ascii="Cambria" w:hAnsi="Cambria"/>
+          <w:sz w:val="48"/>
+          <w:szCs w:val="48"/>
+        </w:rPr>
+        <w:t>pp</w:t>
+      </w:r>
+    </w:p>
+    <w:p>
+      <w:pPr>
+        <w:pStyle w:val="Heading1"/>
+        <w:rPr>
+          <w:b/>
+          <w:sz w:val="36"/>
+        </w:rPr>
+      </w:pPr>
+      <w:r>
+        <w:rPr>
+          <w:b/>
+          <w:sz w:val="36"/>
+        </w:rPr>
+        <w:t xml:space="preserve">Steps for </w:t>
+      </w:r>
+      <w:proofErr w:type="spellStart"/>
+      <w:r>
+        <w:rPr>
+          <w:b/>
+          <w:sz w:val="36"/>
+        </w:rPr>
+        <w:t>OpenXc</w:t>
+      </w:r>
+      <w:proofErr w:type="spellEnd"/>
+      <w:r>
+        <w:rPr>
+          <w:b/>
+          <w:sz w:val="36"/>
+        </w:rPr>
+        <w:t xml:space="preserve"> </w:t>
+      </w:r>
+      <w:r>
+        <w:rPr>
+          <w:b/>
+          <w:sz w:val="36"/>
+        </w:rPr>
+        <w:t xml:space="preserve">Enabler </w:t>
+      </w:r>
+      <w:r>
+        <w:rPr>
+          <w:b/>
+          <w:sz w:val="36"/>
+        </w:rPr>
+        <w:t>app</w:t>
+      </w:r>
+      <w:r>
+        <w:rPr>
+          <w:b/>
+          <w:sz w:val="36"/>
+        </w:rPr>
+        <w:t xml:space="preserve"> setup in your</w:t>
+      </w:r>
+      <w:r>
+        <w:rPr>
+          <w:b/>
+          <w:sz w:val="36"/>
+        </w:rPr>
+        <w:t xml:space="preserve"> </w:t>
+      </w:r>
+      <w:r>
+        <w:rPr>
+          <w:b/>
+          <w:sz w:val="36"/>
+        </w:rPr>
+        <w:t>mac</w:t>
+      </w:r>
+      <w:r>
+        <w:rPr>
+          <w:b/>
+          <w:sz w:val="36"/>
+        </w:rPr>
+        <w:t xml:space="preserve"> machine:</w:t>
+      </w:r>
+    </w:p>
+    <w:p>
+      <w:pPr>
+        <w:pStyle w:val="ListParagraph"/>
+        <w:numPr>
+          <w:ilvl w:val="0"/>
+          <w:numId w:val="8"/>
+        </w:numPr>
+      </w:pPr>
+      <w:r>
+        <w:t xml:space="preserve">Install </w:t>
+      </w:r>
+      <w:proofErr w:type="spellStart"/>
+      <w:r>
+        <w:t>Xcode</w:t>
+      </w:r>
+      <w:proofErr w:type="spellEnd"/>
+      <w:r>
+        <w:t xml:space="preserve"> 9 or latest in your machine if it is not </w:t>
+      </w:r>
+      <w:r>
+        <w:t>installed.</w:t>
+      </w:r>
+    </w:p>
+    <w:p>
+      <w:pPr>
+        <w:pStyle w:val="ListParagraph"/>
+        <w:numPr>
+          <w:ilvl w:val="0"/>
+          <w:numId w:val="8"/>
+        </w:numPr>
+      </w:pPr>
+      <w:r>
+        <w:t>Create an</w:t>
+      </w:r>
+      <w:r>
+        <w:t xml:space="preserve"> empty folder </w:t>
+      </w:r>
+      <w:r>
+        <w:t>on your machine name it according</w:t>
+      </w:r>
+      <w:r>
+        <w:t>ly</w:t>
+      </w:r>
+      <w:r>
+        <w:t>.</w:t>
+      </w:r>
+    </w:p>
+    <w:p>
+      <w:pPr>
+        <w:pStyle w:val="ListParagraph"/>
+        <w:numPr>
+          <w:ilvl w:val="0"/>
+          <w:numId w:val="8"/>
+        </w:numPr>
+      </w:pPr>
+      <w:r>
+        <w:t xml:space="preserve">Open </w:t>
+      </w:r>
+      <w:r>
+        <w:t>terminal and go to that fo</w:t>
+      </w:r>
+      <w:r>
+        <w:t>lder “</w:t>
+      </w:r>
+      <w:proofErr w:type="gramStart"/>
+      <w:r>
+        <w:rPr>
+          <w:b/>
+        </w:rPr>
+        <w:t>cd  &lt;</w:t>
+      </w:r>
+      <w:proofErr w:type="gramEnd"/>
+      <w:r>
+        <w:rPr>
+          <w:b/>
+        </w:rPr>
+        <w:t>folder Path&gt;</w:t>
+      </w:r>
+      <w:r>
+        <w:t xml:space="preserve">” or you can  simply drag the folder to terminal after </w:t>
+      </w:r>
+      <w:r>
+        <w:rPr>
+          <w:b/>
+        </w:rPr>
+        <w:t>cd space</w:t>
+      </w:r>
+      <w:r>
+        <w:t xml:space="preserve"> .</w:t>
+      </w:r>
+    </w:p>
+    <w:p>
+      <w:pPr>
+        <w:pStyle w:val="ListParagraph"/>
+        <w:numPr>
+          <w:ilvl w:val="0"/>
+          <w:numId w:val="8"/>
+        </w:numPr>
+      </w:pPr>
+      <w:r>
+        <w:t xml:space="preserve">Then copy the link from </w:t>
+      </w:r>
+      <w:r>
+        <w:t>GitHub</w:t>
+      </w:r>
+      <w:r>
+        <w:t xml:space="preserve"> which you want to clone (master or </w:t>
+      </w:r>
+      <w:proofErr w:type="gramStart"/>
+      <w:r>
+        <w:t>next )</w:t>
+      </w:r>
+      <w:proofErr w:type="gramEnd"/>
+      <w:r>
+        <w:t xml:space="preserve"> branch .</w:t>
+      </w:r>
+    </w:p>
+    <w:p>
+      <w:pPr>
+        <w:pStyle w:val="ListParagraph"/>
+        <w:numPr>
+          <w:ilvl w:val="0"/>
+          <w:numId w:val="8"/>
+        </w:numPr>
+      </w:pPr>
+      <w:r>
+        <w:t>Then type “</w:t>
+      </w:r>
+      <w:r>
+        <w:rPr>
+          <w:b/>
+        </w:rPr>
+        <w:t xml:space="preserve">git </w:t>
+      </w:r>
+      <w:proofErr w:type="gramStart"/>
+      <w:r>
+        <w:rPr>
+          <w:b/>
+        </w:rPr>
+        <w:t xml:space="preserve">clone </w:t>
+      </w:r>
+      <w:r>
+        <w:rPr>
+          <w:b/>
+        </w:rPr>
+        <w:t xml:space="preserve"> </w:t>
+      </w:r>
+      <w:r>
+        <w:rPr>
+          <w:b/>
+        </w:rPr>
+        <w:t>&lt;</w:t>
+      </w:r>
+      <w:proofErr w:type="gramEnd"/>
+      <w:r>
+        <w:rPr>
+          <w:b/>
+        </w:rPr>
+        <w:t>link&gt;</w:t>
+      </w:r>
+      <w:r>
+        <w:t>” and press enter it will start cloning the project inside the folder.</w:t>
+      </w:r>
+    </w:p>
+    <w:p>
+      <w:pPr>
+        <w:pStyle w:val="ListParagraph"/>
+        <w:numPr>
+          <w:ilvl w:val="0"/>
+          <w:numId w:val="8"/>
+        </w:numPr>
+      </w:pPr>
+      <w:r>
+        <w:t xml:space="preserve">Once the clone done </w:t>
+      </w:r>
+      <w:proofErr w:type="gramStart"/>
+      <w:r>
+        <w:t>if  you</w:t>
+      </w:r>
+      <w:proofErr w:type="gramEnd"/>
+      <w:r>
+        <w:t xml:space="preserve"> check there is  </w:t>
+      </w:r>
+      <w:proofErr w:type="spellStart"/>
+      <w:r>
+        <w:t>OpenXC</w:t>
+      </w:r>
+      <w:proofErr w:type="spellEnd"/>
+      <w:r>
+        <w:t xml:space="preserve"> framework folder which is empty To include framework to project we need to run git submodule command </w:t>
+      </w:r>
+      <w:r>
+        <w:t xml:space="preserve">inside </w:t>
+      </w:r>
+      <w:r>
+        <w:t>“</w:t>
+      </w:r>
+      <w:proofErr w:type="spellStart"/>
+      <w:r>
+        <w:rPr>
+          <w:b/>
+        </w:rPr>
+        <w:t>Openxc</w:t>
+      </w:r>
+      <w:proofErr w:type="spellEnd"/>
+      <w:r>
+        <w:rPr>
+          <w:b/>
+        </w:rPr>
+        <w:t>-</w:t>
+      </w:r>
+      <w:proofErr w:type="spellStart"/>
+      <w:r>
+        <w:rPr>
+          <w:b/>
+        </w:rPr>
+        <w:t>ios</w:t>
+      </w:r>
+      <w:proofErr w:type="spellEnd"/>
+      <w:r>
+        <w:rPr>
+          <w:b/>
+        </w:rPr>
+        <w:t>-app-demo</w:t>
+      </w:r>
+      <w:r>
+        <w:t xml:space="preserve"> “folder</w:t>
+      </w:r>
+      <w:r>
+        <w:t>.</w:t>
+      </w:r>
+    </w:p>
+    <w:p>
+      <w:pPr>
+        <w:pStyle w:val="ListParagraph"/>
+        <w:numPr>
+          <w:ilvl w:val="0"/>
+          <w:numId w:val="8"/>
+        </w:numPr>
+      </w:pPr>
+      <w:r>
+        <w:t xml:space="preserve">Go </w:t>
+      </w:r>
+      <w:r>
+        <w:t xml:space="preserve">to </w:t>
+      </w:r>
+      <w:proofErr w:type="spellStart"/>
+      <w:r>
+        <w:rPr>
+          <w:b/>
+        </w:rPr>
+        <w:t>OpenXC</w:t>
+      </w:r>
+      <w:proofErr w:type="spellEnd"/>
+      <w:r>
+        <w:rPr>
+          <w:b/>
+        </w:rPr>
+        <w:t>-</w:t>
+      </w:r>
+      <w:proofErr w:type="spellStart"/>
+      <w:r>
+        <w:rPr>
+          <w:b/>
+        </w:rPr>
+        <w:t>ios</w:t>
+      </w:r>
+      <w:proofErr w:type="spellEnd"/>
+      <w:r>
+        <w:rPr>
+          <w:b/>
+        </w:rPr>
+        <w:t>-app-demo</w:t>
+      </w:r>
+      <w:r>
+        <w:t xml:space="preserve"> </w:t>
+      </w:r>
+      <w:r>
+        <w:t>folde</w:t>
+      </w:r>
+      <w:r>
+        <w:t>r</w:t>
+      </w:r>
+      <w:r>
+        <w:t xml:space="preserve"> using command cd &lt;folder </w:t>
+      </w:r>
+      <w:r>
+        <w:t>name</w:t>
+      </w:r>
+      <w:r>
+        <w:t xml:space="preserve">&gt; After that run this command </w:t>
+      </w:r>
+      <w:proofErr w:type="gramStart"/>
+      <w:r>
+        <w:t xml:space="preserve">“ </w:t>
+      </w:r>
+      <w:r>
+        <w:rPr>
+          <w:b/>
+        </w:rPr>
+        <w:t>git</w:t>
+      </w:r>
+      <w:proofErr w:type="gramEnd"/>
+      <w:r>
+        <w:rPr>
+          <w:b/>
+        </w:rPr>
+        <w:t xml:space="preserve"> submodule update --</w:t>
+      </w:r>
+      <w:proofErr w:type="spellStart"/>
+      <w:r>
+        <w:rPr>
+          <w:b/>
+        </w:rPr>
+        <w:t>init</w:t>
+      </w:r>
+      <w:proofErr w:type="spellEnd"/>
+      <w:r>
+        <w:rPr>
+          <w:b/>
+        </w:rPr>
+        <w:t xml:space="preserve"> --recursive</w:t>
+      </w:r>
+      <w:r>
+        <w:t xml:space="preserve"> ”</w:t>
+      </w:r>
+      <w:r>
+        <w:t xml:space="preserve"> </w:t>
+      </w:r>
+      <w:r>
+        <w:t xml:space="preserve"> </w:t>
+      </w:r>
+      <w:r>
+        <w:t>inside folder.</w:t>
+      </w:r>
+    </w:p>
+    <w:p>
+      <w:pPr>
+        <w:pStyle w:val="ListParagraph"/>
+        <w:numPr>
+          <w:ilvl w:val="0"/>
+          <w:numId w:val="8"/>
+        </w:numPr>
+      </w:pPr>
+      <w:r>
+        <w:t xml:space="preserve">Once it finish now you can check inside the </w:t>
+      </w:r>
+      <w:proofErr w:type="spellStart"/>
+      <w:r>
+        <w:t>OpenXC</w:t>
+      </w:r>
+      <w:proofErr w:type="spellEnd"/>
+      <w:r>
+        <w:t xml:space="preserve"> frame work folder now you will f</w:t>
+      </w:r>
+      <w:r>
+        <w:t xml:space="preserve">ind the files </w:t>
+      </w:r>
+      <w:r>
+        <w:t xml:space="preserve">and </w:t>
+      </w:r>
+      <w:proofErr w:type="spellStart"/>
+      <w:r>
+        <w:t>protobuf</w:t>
+      </w:r>
+      <w:proofErr w:type="spellEnd"/>
+      <w:r>
+        <w:t xml:space="preserve"> folder </w:t>
+      </w:r>
+      <w:proofErr w:type="gramStart"/>
+      <w:r>
+        <w:t>also .</w:t>
+      </w:r>
+      <w:r>
+        <w:t>Now</w:t>
+      </w:r>
+      <w:proofErr w:type="gramEnd"/>
+      <w:r>
+        <w:t xml:space="preserve"> you have did the setup and everything is included </w:t>
+      </w:r>
+      <w:r>
+        <w:t>.</w:t>
+      </w:r>
+    </w:p>
+    <w:p>
+      <w:pPr>
+        <w:pStyle w:val="ListParagraph"/>
+        <w:numPr>
+          <w:ilvl w:val="0"/>
+          <w:numId w:val="8"/>
+        </w:numPr>
+      </w:pPr>
+      <w:r>
+        <w:t xml:space="preserve">Now simply open the </w:t>
+      </w:r>
+      <w:proofErr w:type="spellStart"/>
+      <w:r>
+        <w:t>OpenXC</w:t>
+      </w:r>
+      <w:proofErr w:type="spellEnd"/>
+      <w:r>
+        <w:t xml:space="preserve"> Enabler project file in </w:t>
+      </w:r>
+      <w:proofErr w:type="spellStart"/>
+      <w:proofErr w:type="gramStart"/>
+      <w:r>
+        <w:t>Xc</w:t>
+      </w:r>
+      <w:r>
+        <w:t>ode</w:t>
+      </w:r>
+      <w:proofErr w:type="spellEnd"/>
+      <w:r>
+        <w:t xml:space="preserve"> </w:t>
+      </w:r>
+      <w:r>
+        <w:t xml:space="preserve"> buil</w:t>
+      </w:r>
+      <w:r>
+        <w:t>d</w:t>
+      </w:r>
+      <w:proofErr w:type="gramEnd"/>
+      <w:r>
+        <w:t xml:space="preserve"> the app </w:t>
+      </w:r>
+      <w:r>
+        <w:t xml:space="preserve"> and </w:t>
+      </w:r>
+      <w:r>
+        <w:t xml:space="preserve"> then </w:t>
+      </w:r>
+      <w:r>
+        <w:t xml:space="preserve">run </w:t>
+      </w:r>
+      <w:r>
+        <w:t>the app in device or simulator which ever you want to</w:t>
+      </w:r>
+    </w:p>
+    <w:p>
+      <w:r>
+        <w:t>Below here you can follow these screen shots in terminal.</w:t>
+      </w:r>
+    </w:p>
+    <w:p>
+      <w:r>
+        <w:t xml:space="preserve">  </w:t>
+      </w:r>
+      <w:r>
+        <w:rPr>
+          <w:noProof/>
+        </w:rPr>
+        <w:drawing>
+          <wp:inline distT="0" distB="0" distL="0" distR="0" wp14:anchorId="3BE45EEA" wp14:editId="08C992AB">
+            <wp:extent cx="2479638" cy="723900"/>
+            <wp:effectExtent l="0" t="0" r="0" b="0"/>
+            <wp:docPr id="17" name="Picture 17"/>
+            <wp:cNvGraphicFramePr>
+              <a:graphicFrameLocks xmlns:a="http://schemas.openxmlformats.org/drawingml/2006/main" noChangeAspect="1"/>
+            </wp:cNvGraphicFramePr>
+            <a:graphic xmlns:a="http://schemas.openxmlformats.org/drawingml/2006/main">
+              <a:graphicData uri="http://schemas.openxmlformats.org/drawingml/2006/picture">
+                <pic:pic xmlns:pic="http://schemas.openxmlformats.org/drawingml/2006/picture">
+                  <pic:nvPicPr>
+                    <pic:cNvPr id="17" name="Screen Shot 2018-05-28 at 3.15.13 PM.png"/>
+                    <pic:cNvPicPr/>
+                  </pic:nvPicPr>
+                  <pic:blipFill>
+                    <a:blip r:embed="rId6" cstate="print">
+                      <a:extLst>
+                        <a:ext uri="{28A0092B-C50C-407E-A947-70E740481C1C}">
+                          <a14:useLocalDpi xmlns:a14="http://schemas.microsoft.com/office/drawing/2010/main" val="0"/>
+                        </a:ext>
+                      </a:extLst>
+                    </a:blip>
+                    <a:stretch>
+                      <a:fillRect/>
+                    </a:stretch>
+                  </pic:blipFill>
+                  <pic:spPr>
+                    <a:xfrm>
+                      <a:off x="0" y="0"/>
+                      <a:ext cx="2648179" cy="773103"/>
+                    </a:xfrm>
+                    <a:prstGeom prst="rect">
+                      <a:avLst/>
+                    </a:prstGeom>
+                  </pic:spPr>
+                </pic:pic>
+              </a:graphicData>
+            </a:graphic>
+          </wp:inline>
+        </w:drawing>
+      </w:r>
+      <w:r>
+        <w:t xml:space="preserve">      </w:t>
+      </w:r>
+      <w:r>
+        <w:rPr>
+          <w:noProof/>
+        </w:rPr>
+        <w:drawing>
+          <wp:inline distT="0" distB="0" distL="0" distR="0" wp14:anchorId="28E472AC" wp14:editId="612BC938">
+            <wp:extent cx="2950696" cy="751840"/>
+            <wp:effectExtent l="0" t="0" r="0" b="0"/>
+            <wp:docPr id="18" name="Picture 18"/>
+            <wp:cNvGraphicFramePr>
+              <a:graphicFrameLocks xmlns:a="http://schemas.openxmlformats.org/drawingml/2006/main" noChangeAspect="1"/>
+            </wp:cNvGraphicFramePr>
+            <a:graphic xmlns:a="http://schemas.openxmlformats.org/drawingml/2006/main">
+              <a:graphicData uri="http://schemas.openxmlformats.org/drawingml/2006/picture">
+                <pic:pic xmlns:pic="http://schemas.openxmlformats.org/drawingml/2006/picture">
+                  <pic:nvPicPr>
+                    <pic:cNvPr id="18" name="Screen Shot 2018-05-28 at 3.06.03 PM.png"/>
+                    <pic:cNvPicPr/>
+                  </pic:nvPicPr>
+                  <pic:blipFill>
+                    <a:blip r:embed="rId7" cstate="print">
+                      <a:extLst>
+                        <a:ext uri="{28A0092B-C50C-407E-A947-70E740481C1C}">
+                          <a14:useLocalDpi xmlns:a14="http://schemas.microsoft.com/office/drawing/2010/main" val="0"/>
+                        </a:ext>
+                      </a:extLst>
+                    </a:blip>
+                    <a:stretch>
+                      <a:fillRect/>
+                    </a:stretch>
+                  </pic:blipFill>
+                  <pic:spPr>
+                    <a:xfrm>
+                      <a:off x="0" y="0"/>
+                      <a:ext cx="3004521" cy="765555"/>
+                    </a:xfrm>
+                    <a:prstGeom prst="rect">
+                      <a:avLst/>
+                    </a:prstGeom>
+                  </pic:spPr>
+                </pic:pic>
+              </a:graphicData>
+            </a:graphic>
+          </wp:inline>
+        </w:drawing>
+      </w:r>
+    </w:p>
+    <w:p>
+      <w:r>
+        <w:t xml:space="preserve">       (Step 1)                                                                                           </w:t>
+      </w:r>
+      <w:proofErr w:type="gramStart"/>
+      <w:r>
+        <w:t xml:space="preserve">   (</w:t>
+      </w:r>
+      <w:proofErr w:type="gramEnd"/>
+      <w:r>
+        <w:t>step 2)</w:t>
+      </w:r>
+    </w:p>
+    <w:p/>
+    <w:p>
+      <w:r>
+        <w:rPr>
+          <w:noProof/>
+        </w:rPr>
+        <w:drawing>
+          <wp:inline distT="0" distB="0" distL="0" distR="0" wp14:anchorId="72C205C4" wp14:editId="068DF3A0">
+            <wp:extent cx="2694791" cy="698500"/>
+            <wp:effectExtent l="0" t="0" r="0" b="0"/>
+            <wp:docPr id="19" name="Picture 19"/>
+            <wp:cNvGraphicFramePr>
+              <a:graphicFrameLocks xmlns:a="http://schemas.openxmlformats.org/drawingml/2006/main" noChangeAspect="1"/>
+            </wp:cNvGraphicFramePr>
+            <a:graphic xmlns:a="http://schemas.openxmlformats.org/drawingml/2006/main">
+              <a:graphicData uri="http://schemas.openxmlformats.org/drawingml/2006/picture">
+                <pic:pic xmlns:pic="http://schemas.openxmlformats.org/drawingml/2006/picture">
+                  <pic:nvPicPr>
+                    <pic:cNvPr id="19" name="Screen Shot 2018-05-28 at 3.07.20 PM.png"/>
+                    <pic:cNvPicPr/>
+                  </pic:nvPicPr>
+                  <pic:blipFill>
+                    <a:blip r:embed="rId8" cstate="print">
+                      <a:extLst>
+                        <a:ext uri="{28A0092B-C50C-407E-A947-70E740481C1C}">
+                          <a14:useLocalDpi xmlns:a14="http://schemas.microsoft.com/office/drawing/2010/main" val="0"/>
+                        </a:ext>
+                      </a:extLst>
+                    </a:blip>
+                    <a:stretch>
+                      <a:fillRect/>
+                    </a:stretch>
+                  </pic:blipFill>
+                  <pic:spPr>
+                    <a:xfrm>
+                      <a:off x="0" y="0"/>
+                      <a:ext cx="2844972" cy="737428"/>
+                    </a:xfrm>
+                    <a:prstGeom prst="rect">
+                      <a:avLst/>
+                    </a:prstGeom>
+                  </pic:spPr>
+                </pic:pic>
+              </a:graphicData>
+            </a:graphic>
+          </wp:inline>
+        </w:drawing>
+      </w:r>
+      <w:r>
+        <w:t xml:space="preserve">        </w:t>
+      </w:r>
+      <w:r>
+        <w:rPr>
+          <w:noProof/>
+        </w:rPr>
+        <w:drawing>
+          <wp:inline distT="0" distB="0" distL="0" distR="0" wp14:anchorId="3174DC5D" wp14:editId="10BD10F5">
+            <wp:extent cx="2630245" cy="955040"/>
+            <wp:effectExtent l="0" t="0" r="0" b="0"/>
+            <wp:docPr id="20" name="Picture 20"/>
+            <wp:cNvGraphicFramePr>
+              <a:graphicFrameLocks xmlns:a="http://schemas.openxmlformats.org/drawingml/2006/main" noChangeAspect="1"/>
+            </wp:cNvGraphicFramePr>
+            <a:graphic xmlns:a="http://schemas.openxmlformats.org/drawingml/2006/main">
+              <a:graphicData uri="http://schemas.openxmlformats.org/drawingml/2006/picture">
+                <pic:pic xmlns:pic="http://schemas.openxmlformats.org/drawingml/2006/picture">
+                  <pic:nvPicPr>
+                    <pic:cNvPr id="20" name="Screen Shot 2018-05-28 at 3.09.57 PM.png"/>
+                    <pic:cNvPicPr/>
+                  </pic:nvPicPr>
+                  <pic:blipFill>
+                    <a:blip r:embed="rId9" cstate="print">
+                      <a:extLst>
+                        <a:ext uri="{28A0092B-C50C-407E-A947-70E740481C1C}">
+                          <a14:useLocalDpi xmlns:a14="http://schemas.microsoft.com/office/drawing/2010/main" val="0"/>
+                        </a:ext>
+                      </a:extLst>
+                    </a:blip>
+                    <a:stretch>
+                      <a:fillRect/>
+                    </a:stretch>
+                  </pic:blipFill>
+                  <pic:spPr>
+                    <a:xfrm>
+                      <a:off x="0" y="0"/>
+                      <a:ext cx="2658975" cy="965472"/>
+                    </a:xfrm>
+                    <a:prstGeom prst="rect">
+                      <a:avLst/>
+                    </a:prstGeom>
+                  </pic:spPr>
+                </pic:pic>
+              </a:graphicData>
+            </a:graphic>
+          </wp:inline>
+        </w:drawing>
+      </w:r>
+    </w:p>
+    <w:p>
+      <w:r>
+        <w:t xml:space="preserve">                         (Step 3)</w:t>
+      </w:r>
+      <w:r>
+        <w:t xml:space="preserve">                                                                      </w:t>
+      </w:r>
+      <w:proofErr w:type="gramStart"/>
+      <w:r>
+        <w:t xml:space="preserve">   (</w:t>
+      </w:r>
+      <w:proofErr w:type="gramEnd"/>
+      <w:r>
+        <w:t>Step 4)</w:t>
+      </w:r>
+    </w:p>
+    <w:p/>
+    <w:p>
+      <w:r>
+        <w:t xml:space="preserve">After following all these Steps when you open </w:t>
+      </w:r>
+      <w:proofErr w:type="spellStart"/>
+      <w:r>
+        <w:t>OpenXC</w:t>
+      </w:r>
+      <w:proofErr w:type="spellEnd"/>
+      <w:r>
+        <w:t xml:space="preserve"> app in your project file in </w:t>
+      </w:r>
+      <w:proofErr w:type="spellStart"/>
+      <w:proofErr w:type="gramStart"/>
+      <w:r>
+        <w:t>xcode</w:t>
+      </w:r>
+      <w:proofErr w:type="spellEnd"/>
+      <w:r>
+        <w:t xml:space="preserve">  the</w:t>
+      </w:r>
+      <w:proofErr w:type="gramEnd"/>
+      <w:r>
+        <w:t xml:space="preserve"> screen will be like below that means you have done the setup .</w:t>
+      </w:r>
+    </w:p>
+    <w:p>
+      <w:r>
+        <w:rPr>
+          <w:noProof/>
+        </w:rPr>
+        <w:lastRenderedPageBreak/>
+        <w:drawing>
+          <wp:inline distT="0" distB="0" distL="0" distR="0" wp14:anchorId="65383B10" wp14:editId="2EA6B547">
+            <wp:extent cx="6115722" cy="2887830"/>
+            <wp:effectExtent l="0" t="0" r="0" b="0"/>
+            <wp:docPr id="21" name="Picture 21"/>
+            <wp:cNvGraphicFramePr>
+              <a:graphicFrameLocks xmlns:a="http://schemas.openxmlformats.org/drawingml/2006/main" noChangeAspect="1"/>
+            </wp:cNvGraphicFramePr>
+            <a:graphic xmlns:a="http://schemas.openxmlformats.org/drawingml/2006/main">
+              <a:graphicData uri="http://schemas.openxmlformats.org/drawingml/2006/picture">
+                <pic:pic xmlns:pic="http://schemas.openxmlformats.org/drawingml/2006/picture">
+                  <pic:nvPicPr>
+                    <pic:cNvPr id="21" name="Screen Shot 2018-05-28 at 2.09.58 PM.png"/>
+                    <pic:cNvPicPr/>
+                  </pic:nvPicPr>
+                  <pic:blipFill>
+                    <a:blip r:embed="rId10" cstate="print">
+                      <a:extLst>
+                        <a:ext uri="{28A0092B-C50C-407E-A947-70E740481C1C}">
+                          <a14:useLocalDpi xmlns:a14="http://schemas.microsoft.com/office/drawing/2010/main" val="0"/>
+                        </a:ext>
+                      </a:extLst>
+                    </a:blip>
+                    <a:stretch>
+                      <a:fillRect/>
+                    </a:stretch>
+                  </pic:blipFill>
+                  <pic:spPr>
+                    <a:xfrm>
+                      <a:off x="0" y="0"/>
+                      <a:ext cx="6151766" cy="2904850"/>
+                    </a:xfrm>
+                    <a:prstGeom prst="rect">
+                      <a:avLst/>
+                    </a:prstGeom>
+                  </pic:spPr>
+                </pic:pic>
+              </a:graphicData>
+            </a:graphic>
+          </wp:inline>
+        </w:drawing>
+      </w:r>
+    </w:p>
+    <w:p/>
+    <w:p>
+      <w:pPr>
+        <w:pStyle w:val="Heading1"/>
+        <w:rPr>
+          <w:b/>
+          <w:sz w:val="36"/>
+        </w:rPr>
+      </w:pPr>
+      <w:r>
+        <w:rPr>
+          <w:b/>
+          <w:sz w:val="36"/>
+        </w:rPr>
+        <w:t xml:space="preserve">Steps to include </w:t>
+      </w:r>
+      <w:proofErr w:type="spellStart"/>
+      <w:r>
+        <w:rPr>
+          <w:b/>
+          <w:sz w:val="36"/>
+        </w:rPr>
+        <w:t>OpenXC</w:t>
+      </w:r>
+      <w:proofErr w:type="spellEnd"/>
+      <w:r>
+        <w:rPr>
+          <w:b/>
+          <w:sz w:val="36"/>
+        </w:rPr>
+        <w:t xml:space="preserve"> &amp; </w:t>
+      </w:r>
+      <w:proofErr w:type="spellStart"/>
+      <w:r>
+        <w:rPr>
+          <w:b/>
+          <w:sz w:val="36"/>
+        </w:rPr>
+        <w:t>protobuf</w:t>
+      </w:r>
+      <w:proofErr w:type="spellEnd"/>
+      <w:r>
+        <w:rPr>
+          <w:b/>
+          <w:sz w:val="36"/>
+        </w:rPr>
+        <w:t xml:space="preserve"> Frame work in </w:t>
+      </w:r>
+      <w:proofErr w:type="gramStart"/>
+      <w:r>
+        <w:rPr>
+          <w:b/>
+          <w:sz w:val="36"/>
+        </w:rPr>
+        <w:t>other</w:t>
+      </w:r>
+      <w:proofErr w:type="gramEnd"/>
+      <w:r>
+        <w:rPr>
+          <w:b/>
+          <w:sz w:val="36"/>
+        </w:rPr>
+        <w:t xml:space="preserve"> app:</w:t>
+      </w:r>
+    </w:p>
+    <w:p/>
+    <w:p>
+      <w:pPr>
+        <w:pStyle w:val="ListParagraph"/>
+        <w:numPr>
+          <w:ilvl w:val="0"/>
+          <w:numId w:val="10"/>
+        </w:numPr>
+      </w:pPr>
+      <w:r>
+        <w:t xml:space="preserve">Download or clone </w:t>
+      </w:r>
+      <w:proofErr w:type="spellStart"/>
+      <w:proofErr w:type="gramStart"/>
+      <w:r>
+        <w:t>OpenXC</w:t>
+      </w:r>
+      <w:proofErr w:type="spellEnd"/>
+      <w:r>
+        <w:t xml:space="preserve">  framework</w:t>
+      </w:r>
+      <w:proofErr w:type="gramEnd"/>
+      <w:r>
+        <w:t xml:space="preserve"> from </w:t>
+      </w:r>
+      <w:proofErr w:type="spellStart"/>
+      <w:r>
+        <w:t>Github.Then</w:t>
+      </w:r>
+      <w:proofErr w:type="spellEnd"/>
+      <w:r>
+        <w:t xml:space="preserve"> drag the </w:t>
+      </w:r>
+      <w:proofErr w:type="spellStart"/>
+      <w:r>
+        <w:t>openxc</w:t>
+      </w:r>
+      <w:proofErr w:type="spellEnd"/>
+      <w:r>
+        <w:t xml:space="preserve"> framework project file to your App.</w:t>
+      </w:r>
+    </w:p>
+    <w:p>
+      <w:pPr>
+        <w:pStyle w:val="ListParagraph"/>
+        <w:numPr>
+          <w:ilvl w:val="0"/>
+          <w:numId w:val="10"/>
+        </w:numPr>
+      </w:pPr>
+      <w:r>
+        <w:t xml:space="preserve">Same process for </w:t>
+      </w:r>
+      <w:proofErr w:type="spellStart"/>
+      <w:proofErr w:type="gramStart"/>
+      <w:r>
+        <w:t>protobuf</w:t>
+      </w:r>
+      <w:proofErr w:type="spellEnd"/>
+      <w:r>
+        <w:t xml:space="preserve"> .Download</w:t>
+      </w:r>
+      <w:proofErr w:type="gramEnd"/>
+      <w:r>
+        <w:t xml:space="preserve"> or clone the particular this  branch “</w:t>
+      </w:r>
+      <w:proofErr w:type="spellStart"/>
+      <w:r>
+        <w:rPr>
+          <w:b/>
+        </w:rPr>
+        <w:t>protobuf</w:t>
+      </w:r>
+      <w:proofErr w:type="spellEnd"/>
+      <w:r>
+        <w:rPr>
+          <w:b/>
+        </w:rPr>
+        <w:t xml:space="preserve"> 2.0 swift 3.0</w:t>
+      </w:r>
+      <w:r>
+        <w:t xml:space="preserve"> “</w:t>
+      </w:r>
+      <w:r>
+        <w:t xml:space="preserve"> and then drag the </w:t>
+      </w:r>
+      <w:proofErr w:type="spellStart"/>
+      <w:r>
+        <w:t>pro</w:t>
+      </w:r>
+      <w:r>
+        <w:t>tobuf</w:t>
+      </w:r>
+      <w:proofErr w:type="spellEnd"/>
+      <w:r>
+        <w:t xml:space="preserve"> </w:t>
+      </w:r>
+      <w:proofErr w:type="spellStart"/>
+      <w:r>
+        <w:t>projectfile</w:t>
+      </w:r>
+      <w:proofErr w:type="spellEnd"/>
+      <w:r>
+        <w:t xml:space="preserve"> to your app.</w:t>
+      </w:r>
+    </w:p>
+    <w:p>
+      <w:pPr>
+        <w:pStyle w:val="ListParagraph"/>
+      </w:pPr>
+    </w:p>
+    <w:p>
+      <w:pPr>
+        <w:pStyle w:val="ListParagraph"/>
+        <w:numPr>
+          <w:ilvl w:val="0"/>
+          <w:numId w:val="10"/>
+        </w:numPr>
+      </w:pPr>
+      <w:r>
+        <w:t xml:space="preserve">Then follow the below step to build </w:t>
+      </w:r>
+      <w:proofErr w:type="spellStart"/>
+      <w:proofErr w:type="gramStart"/>
+      <w:r>
+        <w:t>openxc</w:t>
+      </w:r>
+      <w:proofErr w:type="spellEnd"/>
+      <w:r>
+        <w:t xml:space="preserve">  frame</w:t>
+      </w:r>
+      <w:proofErr w:type="gramEnd"/>
+      <w:r>
+        <w:t xml:space="preserve"> work and </w:t>
+      </w:r>
+      <w:proofErr w:type="spellStart"/>
+      <w:r>
+        <w:t>protobuf</w:t>
+      </w:r>
+      <w:proofErr w:type="spellEnd"/>
+      <w:r>
+        <w:t xml:space="preserve">  to run in your project .</w:t>
+      </w:r>
+    </w:p>
+    <w:p>
+      <w:pPr>
+        <w:rPr>
+          <w:b/>
+        </w:rPr>
+      </w:pPr>
+      <w:proofErr w:type="gramStart"/>
+      <w:r>
+        <w:rPr>
+          <w:b/>
+        </w:rPr>
+        <w:t>NOTE:-</w:t>
+      </w:r>
+      <w:proofErr w:type="gramEnd"/>
+      <w:r>
+        <w:t xml:space="preserve"> If you are using </w:t>
+      </w:r>
+      <w:r>
+        <w:rPr>
+          <w:b/>
+        </w:rPr>
+        <w:t>“SourceTree”</w:t>
+      </w:r>
+      <w:r>
+        <w:t xml:space="preserve"> instead of terminal to clone </w:t>
+      </w:r>
+      <w:proofErr w:type="spellStart"/>
+      <w:r>
+        <w:t>openxc</w:t>
+      </w:r>
+      <w:proofErr w:type="spellEnd"/>
+      <w:r>
+        <w:t xml:space="preserve"> enabler app then no need to run git submodule separately it will automatically do it for you</w:t>
+      </w:r>
+      <w:r>
+        <w:t>.</w:t>
+      </w:r>
+      <w:r>
+        <w:t xml:space="preserve"> </w:t>
+      </w:r>
+      <w:r>
+        <w:t xml:space="preserve">Just </w:t>
+      </w:r>
+      <w:r>
+        <w:t>put tick</w:t>
+      </w:r>
+      <w:r>
+        <w:t xml:space="preserve"> mark</w:t>
+      </w:r>
+      <w:r>
+        <w:t xml:space="preserve"> in</w:t>
+      </w:r>
+      <w:r>
+        <w:t xml:space="preserve"> the </w:t>
+      </w:r>
+      <w:r>
+        <w:t>“</w:t>
+      </w:r>
+      <w:proofErr w:type="spellStart"/>
+      <w:r>
+        <w:rPr>
+          <w:b/>
+        </w:rPr>
+        <w:t>Recurce</w:t>
+      </w:r>
+      <w:proofErr w:type="spellEnd"/>
+      <w:r>
+        <w:rPr>
+          <w:b/>
+        </w:rPr>
+        <w:t xml:space="preserve"> Submodule box</w:t>
+      </w:r>
+      <w:r>
+        <w:rPr>
+          <w:b/>
+        </w:rPr>
+        <w:t>”</w:t>
+      </w:r>
+      <w:bookmarkStart w:id="0" w:name="_GoBack"/>
+      <w:bookmarkEnd w:id="0"/>
+    </w:p>
+    <w:p>
+      <w:r>
+        <w:rPr>
+          <w:noProof/>
+        </w:rPr>
+        <w:drawing>
+          <wp:inline distT="0" distB="0" distL="0" distR="0" wp14:anchorId="02DCA0F8" wp14:editId="403F6110">
+            <wp:extent cx="5829010" cy="2357307"/>
+            <wp:effectExtent l="0" t="0" r="635" b="5080"/>
+            <wp:docPr id="24" name="Picture 24"/>
+            <wp:cNvGraphicFramePr>
+              <a:graphicFrameLocks xmlns:a="http://schemas.openxmlformats.org/drawingml/2006/main" noChangeAspect="1"/>
+            </wp:cNvGraphicFramePr>
+            <a:graphic xmlns:a="http://schemas.openxmlformats.org/drawingml/2006/main">
+              <a:graphicData uri="http://schemas.openxmlformats.org/drawingml/2006/picture">
+                <pic:pic xmlns:pic="http://schemas.openxmlformats.org/drawingml/2006/picture">
+                  <pic:nvPicPr>
+                    <pic:cNvPr id="24" name="Screen Shot 2018-05-28 at 4.33.26 PM.png"/>
+                    <pic:cNvPicPr/>
+                  </pic:nvPicPr>
+                  <pic:blipFill>
+                    <a:blip r:embed="rId11" cstate="print">
+                      <a:extLst>
+                        <a:ext uri="{28A0092B-C50C-407E-A947-70E740481C1C}">
+                          <a14:useLocalDpi xmlns:a14="http://schemas.microsoft.com/office/drawing/2010/main" val="0"/>
+                        </a:ext>
+                      </a:extLst>
+                    </a:blip>
+                    <a:stretch>
+                      <a:fillRect/>
+                    </a:stretch>
+                  </pic:blipFill>
+                  <pic:spPr>
+                    <a:xfrm>
+                      <a:off x="0" y="0"/>
+                      <a:ext cx="5928504" cy="2397543"/>
+                    </a:xfrm>
+                    <a:prstGeom prst="rect">
+                      <a:avLst/>
+                    </a:prstGeom>
+                  </pic:spPr>
+                </pic:pic>
+              </a:graphicData>
+            </a:graphic>
+          </wp:inline>
+        </w:drawing>
+      </w:r>
+    </w:p>
+    <w:p/>
     <w:p>
       <w:pPr>
         <w:pStyle w:val="Heading1"/>
@@ -119,7 +1302,7 @@
         </w:rPr>
         <w:t xml:space="preserve"> and follow steps from </w:t>
       </w:r>
-      <w:hyperlink r:id="rId5" w:history="1">
+      <w:hyperlink r:id="rId12" w:history="1">
         <w:r>
           <w:rPr>
             <w:rStyle w:val="Hyperlink"/>
@@ -148,37 +1331,6 @@
         </w:rPr>
         <w:t xml:space="preserve">Once forked, you will see the repository structure as below. </w:t>
       </w:r>
-      <w:r>
-        <w:rPr>
-          <w:rFonts w:ascii="Segoe UI" w:eastAsia="Times New Roman" w:hAnsi="Segoe UI" w:cs="Segoe UI"/>
-          <w:color w:val="333333"/>
-          <w:sz w:val="24"/>
-          <w:szCs w:val="24"/>
-        </w:rPr>
-        <w:t xml:space="preserve">You may also download the repository through </w:t>
-      </w:r>
-      <w:hyperlink r:id="rId6" w:history="1">
-        <w:proofErr w:type="spellStart"/>
-        <w:r>
-          <w:rPr>
-            <w:rStyle w:val="Hyperlink"/>
-            <w:rFonts w:ascii="Segoe UI" w:eastAsia="Times New Roman" w:hAnsi="Segoe UI" w:cs="Segoe UI"/>
-            <w:sz w:val="24"/>
-            <w:szCs w:val="24"/>
-          </w:rPr>
-          <w:t>SourceTree</w:t>
-        </w:r>
-        <w:proofErr w:type="spellEnd"/>
-      </w:hyperlink>
-      <w:r>
-        <w:rPr>
-          <w:rFonts w:ascii="Segoe UI" w:eastAsia="Times New Roman" w:hAnsi="Segoe UI" w:cs="Segoe UI"/>
-          <w:color w:val="333333"/>
-          <w:sz w:val="24"/>
-          <w:szCs w:val="24"/>
-        </w:rPr>
-        <w:t xml:space="preserve"> using URL link. </w:t>
-      </w:r>
     </w:p>
     <w:p>
       <w:pPr>
@@ -200,7 +1352,7 @@
           <w:szCs w:val="24"/>
         </w:rPr>
         <w:drawing>
-          <wp:inline distT="0" distB="0" distL="0" distR="0" wp14:anchorId="13F976B9" wp14:editId="644C589E">
+          <wp:inline distT="0" distB="0" distL="0" distR="0" wp14:anchorId="5F3052C0" wp14:editId="5BE38829">
             <wp:extent cx="5286375" cy="2734768"/>
             <wp:effectExtent l="0" t="0" r="0" b="8890"/>
             <wp:docPr id="1" name="Picture 1" descr="C:\Users\vkanishk\Downloads\Screenshots\Screen Shot 2016-11-11 at 1.59.17 PM.png"/>
@@ -217,7 +1369,7 @@
                     </pic:cNvPicPr>
                   </pic:nvPicPr>
                   <pic:blipFill>
-                    <a:blip r:embed="rId7">
+                    <a:blip r:embed="rId13">
                       <a:extLst>
                         <a:ext uri="{28A0092B-C50C-407E-A947-70E740481C1C}">
                           <a14:useLocalDpi xmlns:a14="http://schemas.microsoft.com/office/drawing/2010/main" val="0"/>
@@ -289,86 +1441,6 @@
         </w:rPr>
         <w:t xml:space="preserve">” framework is also cloned with these files. </w:t>
       </w:r>
-      <w:r>
-        <w:rPr>
-          <w:rFonts w:ascii="Segoe UI" w:eastAsia="Times New Roman" w:hAnsi="Segoe UI" w:cs="Segoe UI"/>
-          <w:color w:val="333333"/>
-          <w:sz w:val="24"/>
-          <w:szCs w:val="24"/>
-        </w:rPr>
-        <w:t xml:space="preserve"> If its not cloned, please run “</w:t>
-      </w:r>
-      <w:proofErr w:type="spellStart"/>
-      <w:r>
-        <w:rPr>
-          <w:rFonts w:ascii="Segoe UI" w:eastAsia="Times New Roman" w:hAnsi="Segoe UI" w:cs="Segoe UI"/>
-          <w:color w:val="333333"/>
-          <w:sz w:val="24"/>
-          <w:szCs w:val="24"/>
-        </w:rPr>
-        <w:t>git</w:t>
-      </w:r>
-      <w:proofErr w:type="spellEnd"/>
-      <w:r>
-        <w:rPr>
-          <w:rFonts w:ascii="Segoe UI" w:eastAsia="Times New Roman" w:hAnsi="Segoe UI" w:cs="Segoe UI"/>
-          <w:color w:val="333333"/>
-          <w:sz w:val="24"/>
-          <w:szCs w:val="24"/>
-        </w:rPr>
-        <w:t xml:space="preserve"> </w:t>
-      </w:r>
-      <w:proofErr w:type="spellStart"/>
-      <w:r>
-        <w:rPr>
-          <w:rFonts w:ascii="Segoe UI" w:eastAsia="Times New Roman" w:hAnsi="Segoe UI" w:cs="Segoe UI"/>
-          <w:color w:val="333333"/>
-          <w:sz w:val="24"/>
-          <w:szCs w:val="24"/>
-        </w:rPr>
-        <w:t>submodule</w:t>
-      </w:r>
-      <w:proofErr w:type="spellEnd"/>
-      <w:r>
-        <w:rPr>
-          <w:rFonts w:ascii="Segoe UI" w:eastAsia="Times New Roman" w:hAnsi="Segoe UI" w:cs="Segoe UI"/>
-          <w:color w:val="333333"/>
-          <w:sz w:val="24"/>
-          <w:szCs w:val="24"/>
-        </w:rPr>
-        <w:t xml:space="preserve"> update --</w:t>
-      </w:r>
-      <w:proofErr w:type="spellStart"/>
-      <w:r>
-        <w:rPr>
-          <w:rFonts w:ascii="Segoe UI" w:eastAsia="Times New Roman" w:hAnsi="Segoe UI" w:cs="Segoe UI"/>
-          <w:color w:val="333333"/>
-          <w:sz w:val="24"/>
-          <w:szCs w:val="24"/>
-        </w:rPr>
-        <w:t>init</w:t>
-      </w:r>
-      <w:proofErr w:type="spellEnd"/>
-      <w:r>
-        <w:rPr>
-          <w:rFonts w:ascii="Segoe UI" w:eastAsia="Times New Roman" w:hAnsi="Segoe UI" w:cs="Segoe UI"/>
-          <w:color w:val="333333"/>
-          <w:sz w:val="24"/>
-          <w:szCs w:val="24"/>
-        </w:rPr>
-        <w:t xml:space="preserve"> --r</w:t>
-      </w:r>
-      <w:bookmarkStart w:id="0" w:name="_GoBack"/>
-      <w:bookmarkEnd w:id="0"/>
-      <w:r>
-        <w:rPr>
-          <w:rFonts w:ascii="Segoe UI" w:eastAsia="Times New Roman" w:hAnsi="Segoe UI" w:cs="Segoe UI"/>
-          <w:color w:val="333333"/>
-          <w:sz w:val="24"/>
-          <w:szCs w:val="24"/>
-        </w:rPr>
-        <w:t>ecursive”</w:t>
-      </w:r>
     </w:p>
     <w:p>
       <w:pPr>
@@ -434,19 +1506,8 @@
           <w:sz w:val="24"/>
           <w:szCs w:val="24"/>
         </w:rPr>
-        <w:t xml:space="preserve">” using </w:t>
-      </w:r>
-      <w:proofErr w:type="spellStart"/>
-      <w:r>
-        <w:rPr>
-          <w:rFonts w:ascii="Segoe UI" w:eastAsia="Times New Roman" w:hAnsi="Segoe UI" w:cs="Segoe UI"/>
-          <w:color w:val="333333"/>
-          <w:sz w:val="24"/>
-          <w:szCs w:val="24"/>
-        </w:rPr>
-        <w:t>XCode</w:t>
-      </w:r>
-      <w:proofErr w:type="spellEnd"/>
+        <w:t>” using XCode</w:t>
+      </w:r>
     </w:p>
     <w:p>
       <w:pPr>
@@ -517,7 +1578,7 @@
           <w:szCs w:val="24"/>
         </w:rPr>
         <w:drawing>
-          <wp:inline distT="0" distB="0" distL="0" distR="0" wp14:anchorId="5FF09531" wp14:editId="2B9852F1">
+          <wp:inline distT="0" distB="0" distL="0" distR="0" wp14:anchorId="42EB62C3" wp14:editId="5B38B2D2">
             <wp:extent cx="4198964" cy="1608231"/>
             <wp:effectExtent l="0" t="0" r="0" b="0"/>
             <wp:docPr id="2" name="Picture 2" descr="C:\Users\vkanishk\Downloads\Screenshots\Screen Shot 2016-11-11 at 2.15.18 PM.png"/>
@@ -534,7 +1595,7 @@
                     </pic:cNvPicPr>
                   </pic:nvPicPr>
                   <pic:blipFill>
-                    <a:blip r:embed="rId8" cstate="print">
+                    <a:blip r:embed="rId14" cstate="print">
                       <a:extLst>
                         <a:ext uri="{28A0092B-C50C-407E-A947-70E740481C1C}">
                           <a14:useLocalDpi xmlns:a14="http://schemas.microsoft.com/office/drawing/2010/main" val="0"/>
@@ -588,7 +1649,7 @@
         </w:rPr>
         <w:lastRenderedPageBreak/>
         <w:drawing>
-          <wp:inline distT="0" distB="0" distL="0" distR="0" wp14:anchorId="0DB2AEBC" wp14:editId="1AE62B34">
+          <wp:inline distT="0" distB="0" distL="0" distR="0" wp14:anchorId="29311648" wp14:editId="5B308286">
             <wp:extent cx="5038725" cy="1738832"/>
             <wp:effectExtent l="0" t="0" r="0" b="0"/>
             <wp:docPr id="3" name="Picture 3" descr="C:\Users\vkanishk\Downloads\Screenshots\Screen Shot 2016-11-11 at 2.15.29 PM.png"/>
@@ -605,7 +1666,7 @@
                     </pic:cNvPicPr>
                   </pic:nvPicPr>
                   <pic:blipFill>
-                    <a:blip r:embed="rId9" cstate="print">
+                    <a:blip r:embed="rId15" cstate="print">
                       <a:extLst>
                         <a:ext uri="{28A0092B-C50C-407E-A947-70E740481C1C}">
                           <a14:useLocalDpi xmlns:a14="http://schemas.microsoft.com/office/drawing/2010/main" val="0"/>
@@ -729,7 +1790,7 @@
           <w:szCs w:val="24"/>
         </w:rPr>
         <w:drawing>
-          <wp:inline distT="0" distB="0" distL="0" distR="0" wp14:anchorId="0B14399E" wp14:editId="21F32011">
+          <wp:inline distT="0" distB="0" distL="0" distR="0" wp14:anchorId="6F0C3B9F" wp14:editId="43584703">
             <wp:extent cx="4943475" cy="2682414"/>
             <wp:effectExtent l="0" t="0" r="0" b="3810"/>
             <wp:docPr id="4" name="Picture 4" descr="C:\Users\vkanishk\Downloads\Screenshots\Screen Shot 2016-11-11 at 2.15.44 PM.png"/>
@@ -746,7 +1807,7 @@
                     </pic:cNvPicPr>
                   </pic:nvPicPr>
                   <pic:blipFill>
-                    <a:blip r:embed="rId10" cstate="print">
+                    <a:blip r:embed="rId16" cstate="print">
                       <a:extLst>
                         <a:ext uri="{28A0092B-C50C-407E-A947-70E740481C1C}">
                           <a14:useLocalDpi xmlns:a14="http://schemas.microsoft.com/office/drawing/2010/main" val="0"/>
@@ -942,7 +2003,7 @@
           <w:szCs w:val="24"/>
         </w:rPr>
         <w:drawing>
-          <wp:inline distT="0" distB="0" distL="0" distR="0" wp14:anchorId="0721F276" wp14:editId="3C5F5AE1">
+          <wp:inline distT="0" distB="0" distL="0" distR="0" wp14:anchorId="2CA9087F" wp14:editId="6BB7B1C6">
             <wp:extent cx="4457700" cy="2042768"/>
             <wp:effectExtent l="0" t="0" r="0" b="0"/>
             <wp:docPr id="5" name="Picture 5" descr="C:\Users\vkanishk\Downloads\Screenshots\Screen Shot 2016-11-11 at 2.16.12 PM.png"/>
@@ -959,7 +2020,7 @@
                     </pic:cNvPicPr>
                   </pic:nvPicPr>
                   <pic:blipFill>
-                    <a:blip r:embed="rId11">
+                    <a:blip r:embed="rId17">
                       <a:extLst>
                         <a:ext uri="{28A0092B-C50C-407E-A947-70E740481C1C}">
                           <a14:useLocalDpi xmlns:a14="http://schemas.microsoft.com/office/drawing/2010/main" val="0"/>
@@ -1033,7 +2094,7 @@
           <w:szCs w:val="40"/>
         </w:rPr>
         <w:drawing>
-          <wp:inline distT="0" distB="0" distL="0" distR="0" wp14:anchorId="312E448D" wp14:editId="5708B4C1">
+          <wp:inline distT="0" distB="0" distL="0" distR="0" wp14:anchorId="012BD745" wp14:editId="09EE198F">
             <wp:extent cx="4810125" cy="1777936"/>
             <wp:effectExtent l="0" t="0" r="0" b="0"/>
             <wp:docPr id="6" name="Picture 6" descr="C:\Users\vkanishk\Downloads\Screenshots\Screen Shot 2016-11-11 at 2.16.24 PM.png"/>
@@ -1050,7 +2111,7 @@
                     </pic:cNvPicPr>
                   </pic:nvPicPr>
                   <pic:blipFill>
-                    <a:blip r:embed="rId12">
+                    <a:blip r:embed="rId18">
                       <a:extLst>
                         <a:ext uri="{28A0092B-C50C-407E-A947-70E740481C1C}">
                           <a14:useLocalDpi xmlns:a14="http://schemas.microsoft.com/office/drawing/2010/main" val="0"/>
@@ -1177,7 +2238,7 @@
           <w:szCs w:val="24"/>
         </w:rPr>
         <w:drawing>
-          <wp:inline distT="0" distB="0" distL="0" distR="0" wp14:anchorId="040B40A9" wp14:editId="3EBC4021">
+          <wp:inline distT="0" distB="0" distL="0" distR="0" wp14:anchorId="0E572BDD" wp14:editId="413A8302">
             <wp:extent cx="2790825" cy="2509330"/>
             <wp:effectExtent l="0" t="0" r="0" b="5715"/>
             <wp:docPr id="7" name="Picture 7" descr="C:\Users\vkanishk\Downloads\Screenshots\Screen Shot 2016-11-11 at 2.16.47 PM.png"/>
@@ -1194,7 +2255,7 @@
                     </pic:cNvPicPr>
                   </pic:nvPicPr>
                   <pic:blipFill>
-                    <a:blip r:embed="rId13">
+                    <a:blip r:embed="rId19">
                       <a:extLst>
                         <a:ext uri="{28A0092B-C50C-407E-A947-70E740481C1C}">
                           <a14:useLocalDpi xmlns:a14="http://schemas.microsoft.com/office/drawing/2010/main" val="0"/>
@@ -1308,7 +2369,7 @@
           <w:szCs w:val="24"/>
         </w:rPr>
         <w:drawing>
-          <wp:inline distT="0" distB="0" distL="0" distR="0" wp14:anchorId="56F4F652" wp14:editId="0E9A9ACF">
+          <wp:inline distT="0" distB="0" distL="0" distR="0" wp14:anchorId="7CC0AB04" wp14:editId="066DC552">
             <wp:extent cx="4076700" cy="1024005"/>
             <wp:effectExtent l="0" t="0" r="0" b="5080"/>
             <wp:docPr id="10" name="Picture 10" descr="C:\Users\vkanishk\Downloads\Screenshots\Screen Shot 2016-11-11 at 2.17.10 PM.png"/>
@@ -1325,7 +2386,7 @@
                     </pic:cNvPicPr>
                   </pic:nvPicPr>
                   <pic:blipFill>
-                    <a:blip r:embed="rId14">
+                    <a:blip r:embed="rId20">
                       <a:extLst>
                         <a:ext uri="{28A0092B-C50C-407E-A947-70E740481C1C}">
                           <a14:useLocalDpi xmlns:a14="http://schemas.microsoft.com/office/drawing/2010/main" val="0"/>
@@ -1412,7 +2473,7 @@
           <w:szCs w:val="24"/>
         </w:rPr>
         <w:drawing>
-          <wp:inline distT="0" distB="0" distL="0" distR="0" wp14:anchorId="5C31A3B5" wp14:editId="77622C8B">
+          <wp:inline distT="0" distB="0" distL="0" distR="0" wp14:anchorId="3C37A0D9" wp14:editId="3D22784D">
             <wp:extent cx="4400550" cy="1407153"/>
             <wp:effectExtent l="0" t="0" r="0" b="3175"/>
             <wp:docPr id="11" name="Picture 11" descr="C:\Users\vkanishk\Downloads\Screenshots\Screen Shot 2016-11-11 at 2.17.32 PM.png"/>
@@ -1429,7 +2490,7 @@
                     </pic:cNvPicPr>
                   </pic:nvPicPr>
                   <pic:blipFill>
-                    <a:blip r:embed="rId15" cstate="print">
+                    <a:blip r:embed="rId21" cstate="print">
                       <a:extLst>
                         <a:ext uri="{28A0092B-C50C-407E-A947-70E740481C1C}">
                           <a14:useLocalDpi xmlns:a14="http://schemas.microsoft.com/office/drawing/2010/main" val="0"/>
@@ -1709,7 +2770,7 @@
           <w:szCs w:val="24"/>
         </w:rPr>
         <w:drawing>
-          <wp:inline distT="0" distB="0" distL="0" distR="0" wp14:anchorId="0C53CFE1" wp14:editId="065A9620">
+          <wp:inline distT="0" distB="0" distL="0" distR="0" wp14:anchorId="6E6E0925" wp14:editId="0E61D538">
             <wp:extent cx="4429125" cy="1669796"/>
             <wp:effectExtent l="0" t="0" r="0" b="6985"/>
             <wp:docPr id="12" name="Picture 12" descr="C:\Users\vkanishk\Downloads\Screenshots\Screen Shot 2016-11-11 at 2.18.57 PM.png"/>
@@ -1726,7 +2787,7 @@
                     </pic:cNvPicPr>
                   </pic:nvPicPr>
                   <pic:blipFill>
-                    <a:blip r:embed="rId16" cstate="print">
+                    <a:blip r:embed="rId22" cstate="print">
                       <a:extLst>
                         <a:ext uri="{28A0092B-C50C-407E-A947-70E740481C1C}">
                           <a14:useLocalDpi xmlns:a14="http://schemas.microsoft.com/office/drawing/2010/main" val="0"/>
@@ -1919,7 +2980,7 @@
           <w:szCs w:val="24"/>
         </w:rPr>
         <w:drawing>
-          <wp:inline distT="0" distB="0" distL="0" distR="0" wp14:anchorId="5C3E039E" wp14:editId="521DB4DD">
+          <wp:inline distT="0" distB="0" distL="0" distR="0" wp14:anchorId="5A3D73B9" wp14:editId="028D6AC2">
             <wp:extent cx="4887102" cy="2552700"/>
             <wp:effectExtent l="0" t="0" r="8890" b="0"/>
             <wp:docPr id="13" name="Picture 13" descr="C:\Users\vkanishk\Downloads\Screenshots\Screen Shot 2016-11-11 at 2.19.30 PM.png"/>
@@ -1936,7 +2997,7 @@
                     </pic:cNvPicPr>
                   </pic:nvPicPr>
                   <pic:blipFill>
-                    <a:blip r:embed="rId17" cstate="print">
+                    <a:blip r:embed="rId23" cstate="print">
                       <a:extLst>
                         <a:ext uri="{28A0092B-C50C-407E-A947-70E740481C1C}">
                           <a14:useLocalDpi xmlns:a14="http://schemas.microsoft.com/office/drawing/2010/main" val="0"/>
@@ -2037,7 +3098,7 @@
           <w:szCs w:val="24"/>
         </w:rPr>
         <w:drawing>
-          <wp:inline distT="0" distB="0" distL="0" distR="0" wp14:anchorId="58B074C6" wp14:editId="047CBEC1">
+          <wp:inline distT="0" distB="0" distL="0" distR="0" wp14:anchorId="06455332" wp14:editId="2C9559EB">
             <wp:extent cx="5295900" cy="986846"/>
             <wp:effectExtent l="0" t="0" r="0" b="3810"/>
             <wp:docPr id="14" name="Picture 14" descr="C:\Users\vkanishk\Downloads\Screenshots\Screen Shot 2016-11-11 at 2.19.11 PM.png"/>
@@ -2054,7 +3115,7 @@
                     </pic:cNvPicPr>
                   </pic:nvPicPr>
                   <pic:blipFill>
-                    <a:blip r:embed="rId18" cstate="print">
+                    <a:blip r:embed="rId24" cstate="print">
                       <a:extLst>
                         <a:ext uri="{28A0092B-C50C-407E-A947-70E740481C1C}">
                           <a14:useLocalDpi xmlns:a14="http://schemas.microsoft.com/office/drawing/2010/main" val="0"/>
@@ -2143,7 +3204,7 @@
           <w:szCs w:val="24"/>
         </w:rPr>
         <w:drawing>
-          <wp:inline distT="0" distB="0" distL="0" distR="0" wp14:anchorId="40AE9807" wp14:editId="050B1AF0">
+          <wp:inline distT="0" distB="0" distL="0" distR="0" wp14:anchorId="78A7520B" wp14:editId="46035E1A">
             <wp:extent cx="4819650" cy="1236014"/>
             <wp:effectExtent l="0" t="0" r="0" b="2540"/>
             <wp:docPr id="15" name="Picture 15" descr="C:\Users\vkanishk\Downloads\Screenshots\Screen Shot 2016-11-11 at 2.22.05 PM.png"/>
@@ -2160,7 +3221,7 @@
                     </pic:cNvPicPr>
                   </pic:nvPicPr>
                   <pic:blipFill>
-                    <a:blip r:embed="rId19" cstate="print">
+                    <a:blip r:embed="rId25" cstate="print">
                       <a:extLst>
                         <a:ext uri="{28A0092B-C50C-407E-A947-70E740481C1C}">
                           <a14:useLocalDpi xmlns:a14="http://schemas.microsoft.com/office/drawing/2010/main" val="0"/>
@@ -2249,7 +3310,7 @@
           <w:szCs w:val="24"/>
         </w:rPr>
         <w:drawing>
-          <wp:inline distT="0" distB="0" distL="0" distR="0" wp14:anchorId="16152D3A" wp14:editId="4574BAD9">
+          <wp:inline distT="0" distB="0" distL="0" distR="0" wp14:anchorId="0A3DF579" wp14:editId="05FED743">
             <wp:extent cx="4953000" cy="901951"/>
             <wp:effectExtent l="0" t="0" r="0" b="0"/>
             <wp:docPr id="16" name="Picture 16" descr="C:\Users\vkanishk\Downloads\Screenshots\Screen Shot 2016-11-11 at 2.22.18 PM.png"/>
@@ -2266,7 +3327,7 @@
                     </pic:cNvPicPr>
                   </pic:nvPicPr>
                   <pic:blipFill>
-                    <a:blip r:embed="rId20" cstate="print">
+                    <a:blip r:embed="rId26" cstate="print">
                       <a:extLst>
                         <a:ext uri="{28A0092B-C50C-407E-A947-70E740481C1C}">
                           <a14:useLocalDpi xmlns:a14="http://schemas.microsoft.com/office/drawing/2010/main" val="0"/>
@@ -2421,10 +3482,10 @@
           <w:szCs w:val="24"/>
         </w:rPr>
         <w:drawing>
-          <wp:inline distT="0" distB="0" distL="0" distR="0" wp14:anchorId="2A30FA30" wp14:editId="33FAD7BC">
-            <wp:extent cx="1982390" cy="3524250"/>
+          <wp:inline distT="0" distB="0" distL="0" distR="0" wp14:anchorId="1C94D093" wp14:editId="141269D4">
+            <wp:extent cx="3619948" cy="6438996"/>
             <wp:effectExtent l="0" t="0" r="0" b="0"/>
-            <wp:docPr id="17" name="Picture 17" descr="C:\Users\vkanishk\Downloads\Screenshots\Simulator Screen Shot 11-Nov-2016, 2.23.28 PM.png"/>
+            <wp:docPr id="8" name="Picture 8"/>
             <wp:cNvGraphicFramePr>
               <a:graphicFrameLocks xmlns:a="http://schemas.openxmlformats.org/drawingml/2006/main" noChangeAspect="1"/>
             </wp:cNvGraphicFramePr>
@@ -2432,36 +3493,29 @@
               <a:graphicData uri="http://schemas.openxmlformats.org/drawingml/2006/picture">
                 <pic:pic xmlns:pic="http://schemas.openxmlformats.org/drawingml/2006/picture">
                   <pic:nvPicPr>
-                    <pic:cNvPr id="0" name="Picture 17" descr="C:\Users\vkanishk\Downloads\Screenshots\Simulator Screen Shot 11-Nov-2016, 2.23.28 PM.png"/>
-                    <pic:cNvPicPr>
-                      <a:picLocks noChangeAspect="1" noChangeArrowheads="1"/>
-                    </pic:cNvPicPr>
+                    <pic:cNvPr id="8" name="Simulator Screen Shot - iPhone 6s - 2018-02-09 at 14.08.12.png"/>
+                    <pic:cNvPicPr/>
                   </pic:nvPicPr>
                   <pic:blipFill>
-                    <a:blip r:embed="rId21" cstate="print">
+                    <a:blip r:embed="rId27">
                       <a:extLst>
                         <a:ext uri="{28A0092B-C50C-407E-A947-70E740481C1C}">
                           <a14:useLocalDpi xmlns:a14="http://schemas.microsoft.com/office/drawing/2010/main" val="0"/>
                         </a:ext>
                       </a:extLst>
                     </a:blip>
-                    <a:srcRect/>
                     <a:stretch>
                       <a:fillRect/>
                     </a:stretch>
                   </pic:blipFill>
-                  <pic:spPr bwMode="auto">
+                  <pic:spPr>
                     <a:xfrm>
                       <a:off x="0" y="0"/>
-                      <a:ext cx="1987959" cy="3534150"/>
+                      <a:ext cx="3623128" cy="6444653"/>
                     </a:xfrm>
                     <a:prstGeom prst="rect">
                       <a:avLst/>
                     </a:prstGeom>
-                    <a:noFill/>
-                    <a:ln>
-                      <a:noFill/>
-                    </a:ln>
                   </pic:spPr>
                 </pic:pic>
               </a:graphicData>
@@ -2481,8 +3535,8 @@
 </file>
 
 <file path=word/numbering.xml><?xml version="1.0" encoding="utf-8"?>
-<w:numbering xmlns:wpc="http://schemas.microsoft.com/office/word/2010/wordprocessingCanvas" xmlns:mo="http://schemas.microsoft.com/office/mac/office/2008/main" xmlns:mc="http://schemas.openxmlformats.org/markup-compatibility/2006" xmlns:mv="urn:schemas-microsoft-com:mac:vml" xmlns:o="urn:schemas-microsoft-com:office:office" xmlns:r="http://schemas.openxmlformats.org/officeDocument/2006/relationships" xmlns:m="http://schemas.openxmlformats.org/officeDocument/2006/math" xmlns:v="urn:schemas-microsoft-com:vml" xmlns:wp14="http://schemas.microsoft.com/office/word/2010/wordprocessingDrawing" xmlns:wp="http://schemas.openxmlformats.org/drawingml/2006/wordprocessingDrawing" xmlns:w10="urn:schemas-microsoft-com:office:word" xmlns:w="http://schemas.openxmlformats.org/wordprocessingml/2006/main" xmlns:w14="http://schemas.microsoft.com/office/word/2010/wordml" xmlns:w15="http://schemas.microsoft.com/office/word/2012/wordml" xmlns:wpg="http://schemas.microsoft.com/office/word/2010/wordprocessingGroup" xmlns:wpi="http://schemas.microsoft.com/office/word/2010/wordprocessingInk" xmlns:wne="http://schemas.microsoft.com/office/word/2006/wordml" xmlns:wps="http://schemas.microsoft.com/office/word/2010/wordprocessingShape" mc:Ignorable="w14 w15 wp14">
-  <w:abstractNum w:abstractNumId="0">
+<w:numbering xmlns:wpc="http://schemas.microsoft.com/office/word/2010/wordprocessingCanvas" xmlns:cx="http://schemas.microsoft.com/office/drawing/2014/chartex" xmlns:cx1="http://schemas.microsoft.com/office/drawing/2015/9/8/chartex" xmlns:cx2="http://schemas.microsoft.com/office/drawing/2015/10/21/chartex" xmlns:cx3="http://schemas.microsoft.com/office/drawing/2016/5/9/chartex" xmlns:cx4="http://schemas.microsoft.com/office/drawing/2016/5/10/chartex" xmlns:cx5="http://schemas.microsoft.com/office/drawing/2016/5/11/chartex" xmlns:cx6="http://schemas.microsoft.com/office/drawing/2016/5/12/chartex" xmlns:cx7="http://schemas.microsoft.com/office/drawing/2016/5/13/chartex" xmlns:cx8="http://schemas.microsoft.com/office/drawing/2016/5/14/chartex" xmlns:mc="http://schemas.openxmlformats.org/markup-compatibility/2006" xmlns:aink="http://schemas.microsoft.com/office/drawing/2016/ink" xmlns:am3d="http://schemas.microsoft.com/office/drawing/2017/model3d" xmlns:o="urn:schemas-microsoft-com:office:office" xmlns:r="http://schemas.openxmlformats.org/officeDocument/2006/relationships" xmlns:m="http://schemas.openxmlformats.org/officeDocument/2006/math" xmlns:v="urn:schemas-microsoft-com:vml" xmlns:wp14="http://schemas.microsoft.com/office/word/2010/wordprocessingDrawing" xmlns:wp="http://schemas.openxmlformats.org/drawingml/2006/wordprocessingDrawing" xmlns:w10="urn:schemas-microsoft-com:office:word" xmlns:w="http://schemas.openxmlformats.org/wordprocessingml/2006/main" xmlns:w14="http://schemas.microsoft.com/office/word/2010/wordml" xmlns:w15="http://schemas.microsoft.com/office/word/2012/wordml" xmlns:w16cid="http://schemas.microsoft.com/office/word/2016/wordml/cid" xmlns:w16se="http://schemas.microsoft.com/office/word/2015/wordml/symex" xmlns:wpg="http://schemas.microsoft.com/office/word/2010/wordprocessingGroup" xmlns:wpi="http://schemas.microsoft.com/office/word/2010/wordprocessingInk" xmlns:wne="http://schemas.microsoft.com/office/word/2006/wordml" xmlns:wps="http://schemas.microsoft.com/office/word/2010/wordprocessingShape" mc:Ignorable="w14 w15 w16se w16cid wp14">
+  <w:abstractNum w:abstractNumId="0" w15:restartNumberingAfterBreak="0">
     <w:nsid w:val="14717744"/>
     <w:multiLevelType w:val="hybridMultilevel"/>
     <w:tmpl w:val="350C539C"/>
@@ -2595,7 +3649,7 @@
       </w:rPr>
     </w:lvl>
   </w:abstractNum>
-  <w:abstractNum w:abstractNumId="1">
+  <w:abstractNum w:abstractNumId="1" w15:restartNumberingAfterBreak="0">
     <w:nsid w:val="167B339D"/>
     <w:multiLevelType w:val="multilevel"/>
     <w:tmpl w:val="AA2025D6"/>
@@ -2744,7 +3798,7 @@
       </w:rPr>
     </w:lvl>
   </w:abstractNum>
-  <w:abstractNum w:abstractNumId="2">
+  <w:abstractNum w:abstractNumId="2" w15:restartNumberingAfterBreak="0">
     <w:nsid w:val="1DFC7CC9"/>
     <w:multiLevelType w:val="hybridMultilevel"/>
     <w:tmpl w:val="ED44E006"/>
@@ -2830,7 +3884,120 @@
       </w:pPr>
     </w:lvl>
   </w:abstractNum>
-  <w:abstractNum w:abstractNumId="3">
+  <w:abstractNum w:abstractNumId="3" w15:restartNumberingAfterBreak="0">
+    <w:nsid w:val="27146F06"/>
+    <w:multiLevelType w:val="hybridMultilevel"/>
+    <w:tmpl w:val="F28EBD88"/>
+    <w:lvl w:ilvl="0" w:tplc="04090001">
+      <w:start w:val="1"/>
+      <w:numFmt w:val="bullet"/>
+      <w:lvlText w:val=""/>
+      <w:lvlJc w:val="left"/>
+      <w:pPr>
+        <w:ind w:left="720" w:hanging="360"/>
+      </w:pPr>
+      <w:rPr>
+        <w:rFonts w:ascii="Symbol" w:hAnsi="Symbol" w:hint="default"/>
+      </w:rPr>
+    </w:lvl>
+    <w:lvl w:ilvl="1" w:tplc="04090003" w:tentative="1">
+      <w:start w:val="1"/>
+      <w:numFmt w:val="bullet"/>
+      <w:lvlText w:val="o"/>
+      <w:lvlJc w:val="left"/>
+      <w:pPr>
+        <w:ind w:left="1440" w:hanging="360"/>
+      </w:pPr>
+      <w:rPr>
+        <w:rFonts w:ascii="Courier New" w:hAnsi="Courier New" w:cs="Courier New" w:hint="default"/>
+      </w:rPr>
+    </w:lvl>
+    <w:lvl w:ilvl="2" w:tplc="04090005" w:tentative="1">
+      <w:start w:val="1"/>
+      <w:numFmt w:val="bullet"/>
+      <w:lvlText w:val=""/>
+      <w:lvlJc w:val="left"/>
+      <w:pPr>
+        <w:ind w:left="2160" w:hanging="360"/>
+      </w:pPr>
+      <w:rPr>
+        <w:rFonts w:ascii="Wingdings" w:hAnsi="Wingdings" w:hint="default"/>
+      </w:rPr>
+    </w:lvl>
+    <w:lvl w:ilvl="3" w:tplc="04090001" w:tentative="1">
+      <w:start w:val="1"/>
+      <w:numFmt w:val="bullet"/>
+      <w:lvlText w:val=""/>
+      <w:lvlJc w:val="left"/>
+      <w:pPr>
+        <w:ind w:left="2880" w:hanging="360"/>
+      </w:pPr>
+      <w:rPr>
+        <w:rFonts w:ascii="Symbol" w:hAnsi="Symbol" w:hint="default"/>
+      </w:rPr>
+    </w:lvl>
+    <w:lvl w:ilvl="4" w:tplc="04090003" w:tentative="1">
+      <w:start w:val="1"/>
+      <w:numFmt w:val="bullet"/>
+      <w:lvlText w:val="o"/>
+      <w:lvlJc w:val="left"/>
+      <w:pPr>
+        <w:ind w:left="3600" w:hanging="360"/>
+      </w:pPr>
+      <w:rPr>
+        <w:rFonts w:ascii="Courier New" w:hAnsi="Courier New" w:cs="Courier New" w:hint="default"/>
+      </w:rPr>
+    </w:lvl>
+    <w:lvl w:ilvl="5" w:tplc="04090005" w:tentative="1">
+      <w:start w:val="1"/>
+      <w:numFmt w:val="bullet"/>
+      <w:lvlText w:val=""/>
+      <w:lvlJc w:val="left"/>
+      <w:pPr>
+        <w:ind w:left="4320" w:hanging="360"/>
+      </w:pPr>
+      <w:rPr>
+        <w:rFonts w:ascii="Wingdings" w:hAnsi="Wingdings" w:hint="default"/>
+      </w:rPr>
+    </w:lvl>
+    <w:lvl w:ilvl="6" w:tplc="04090001" w:tentative="1">
+      <w:start w:val="1"/>
+      <w:numFmt w:val="bullet"/>
+      <w:lvlText w:val=""/>
+      <w:lvlJc w:val="left"/>
+      <w:pPr>
+        <w:ind w:left="5040" w:hanging="360"/>
+      </w:pPr>
+      <w:rPr>
+        <w:rFonts w:ascii="Symbol" w:hAnsi="Symbol" w:hint="default"/>
+      </w:rPr>
+    </w:lvl>
+    <w:lvl w:ilvl="7" w:tplc="04090003" w:tentative="1">
+      <w:start w:val="1"/>
+      <w:numFmt w:val="bullet"/>
+      <w:lvlText w:val="o"/>
+      <w:lvlJc w:val="left"/>
+      <w:pPr>
+        <w:ind w:left="5760" w:hanging="360"/>
+      </w:pPr>
+      <w:rPr>
+        <w:rFonts w:ascii="Courier New" w:hAnsi="Courier New" w:cs="Courier New" w:hint="default"/>
+      </w:rPr>
+    </w:lvl>
+    <w:lvl w:ilvl="8" w:tplc="04090005" w:tentative="1">
+      <w:start w:val="1"/>
+      <w:numFmt w:val="bullet"/>
+      <w:lvlText w:val=""/>
+      <w:lvlJc w:val="left"/>
+      <w:pPr>
+        <w:ind w:left="6480" w:hanging="360"/>
+      </w:pPr>
+      <w:rPr>
+        <w:rFonts w:ascii="Wingdings" w:hAnsi="Wingdings" w:hint="default"/>
+      </w:rPr>
+    </w:lvl>
+  </w:abstractNum>
+  <w:abstractNum w:abstractNumId="4" w15:restartNumberingAfterBreak="0">
     <w:nsid w:val="3D7E447C"/>
     <w:multiLevelType w:val="hybridMultilevel"/>
     <w:tmpl w:val="E54C32E2"/>
@@ -2943,7 +4110,120 @@
       </w:rPr>
     </w:lvl>
   </w:abstractNum>
-  <w:abstractNum w:abstractNumId="4">
+  <w:abstractNum w:abstractNumId="5" w15:restartNumberingAfterBreak="0">
+    <w:nsid w:val="40B5239B"/>
+    <w:multiLevelType w:val="hybridMultilevel"/>
+    <w:tmpl w:val="3CF607DC"/>
+    <w:lvl w:ilvl="0" w:tplc="04090001">
+      <w:start w:val="1"/>
+      <w:numFmt w:val="bullet"/>
+      <w:lvlText w:val=""/>
+      <w:lvlJc w:val="left"/>
+      <w:pPr>
+        <w:ind w:left="720" w:hanging="360"/>
+      </w:pPr>
+      <w:rPr>
+        <w:rFonts w:ascii="Symbol" w:hAnsi="Symbol" w:hint="default"/>
+      </w:rPr>
+    </w:lvl>
+    <w:lvl w:ilvl="1" w:tplc="04090003" w:tentative="1">
+      <w:start w:val="1"/>
+      <w:numFmt w:val="bullet"/>
+      <w:lvlText w:val="o"/>
+      <w:lvlJc w:val="left"/>
+      <w:pPr>
+        <w:ind w:left="1440" w:hanging="360"/>
+      </w:pPr>
+      <w:rPr>
+        <w:rFonts w:ascii="Courier New" w:hAnsi="Courier New" w:cs="Courier New" w:hint="default"/>
+      </w:rPr>
+    </w:lvl>
+    <w:lvl w:ilvl="2" w:tplc="04090005" w:tentative="1">
+      <w:start w:val="1"/>
+      <w:numFmt w:val="bullet"/>
+      <w:lvlText w:val=""/>
+      <w:lvlJc w:val="left"/>
+      <w:pPr>
+        <w:ind w:left="2160" w:hanging="360"/>
+      </w:pPr>
+      <w:rPr>
+        <w:rFonts w:ascii="Wingdings" w:hAnsi="Wingdings" w:hint="default"/>
+      </w:rPr>
+    </w:lvl>
+    <w:lvl w:ilvl="3" w:tplc="04090001" w:tentative="1">
+      <w:start w:val="1"/>
+      <w:numFmt w:val="bullet"/>
+      <w:lvlText w:val=""/>
+      <w:lvlJc w:val="left"/>
+      <w:pPr>
+        <w:ind w:left="2880" w:hanging="360"/>
+      </w:pPr>
+      <w:rPr>
+        <w:rFonts w:ascii="Symbol" w:hAnsi="Symbol" w:hint="default"/>
+      </w:rPr>
+    </w:lvl>
+    <w:lvl w:ilvl="4" w:tplc="04090003" w:tentative="1">
+      <w:start w:val="1"/>
+      <w:numFmt w:val="bullet"/>
+      <w:lvlText w:val="o"/>
+      <w:lvlJc w:val="left"/>
+      <w:pPr>
+        <w:ind w:left="3600" w:hanging="360"/>
+      </w:pPr>
+      <w:rPr>
+        <w:rFonts w:ascii="Courier New" w:hAnsi="Courier New" w:cs="Courier New" w:hint="default"/>
+      </w:rPr>
+    </w:lvl>
+    <w:lvl w:ilvl="5" w:tplc="04090005" w:tentative="1">
+      <w:start w:val="1"/>
+      <w:numFmt w:val="bullet"/>
+      <w:lvlText w:val=""/>
+      <w:lvlJc w:val="left"/>
+      <w:pPr>
+        <w:ind w:left="4320" w:hanging="360"/>
+      </w:pPr>
+      <w:rPr>
+        <w:rFonts w:ascii="Wingdings" w:hAnsi="Wingdings" w:hint="default"/>
+      </w:rPr>
+    </w:lvl>
+    <w:lvl w:ilvl="6" w:tplc="04090001" w:tentative="1">
+      <w:start w:val="1"/>
+      <w:numFmt w:val="bullet"/>
+      <w:lvlText w:val=""/>
+      <w:lvlJc w:val="left"/>
+      <w:pPr>
+        <w:ind w:left="5040" w:hanging="360"/>
+      </w:pPr>
+      <w:rPr>
+        <w:rFonts w:ascii="Symbol" w:hAnsi="Symbol" w:hint="default"/>
+      </w:rPr>
+    </w:lvl>
+    <w:lvl w:ilvl="7" w:tplc="04090003" w:tentative="1">
+      <w:start w:val="1"/>
+      <w:numFmt w:val="bullet"/>
+      <w:lvlText w:val="o"/>
+      <w:lvlJc w:val="left"/>
+      <w:pPr>
+        <w:ind w:left="5760" w:hanging="360"/>
+      </w:pPr>
+      <w:rPr>
+        <w:rFonts w:ascii="Courier New" w:hAnsi="Courier New" w:cs="Courier New" w:hint="default"/>
+      </w:rPr>
+    </w:lvl>
+    <w:lvl w:ilvl="8" w:tplc="04090005" w:tentative="1">
+      <w:start w:val="1"/>
+      <w:numFmt w:val="bullet"/>
+      <w:lvlText w:val=""/>
+      <w:lvlJc w:val="left"/>
+      <w:pPr>
+        <w:ind w:left="6480" w:hanging="360"/>
+      </w:pPr>
+      <w:rPr>
+        <w:rFonts w:ascii="Wingdings" w:hAnsi="Wingdings" w:hint="default"/>
+      </w:rPr>
+    </w:lvl>
+  </w:abstractNum>
+  <w:abstractNum w:abstractNumId="6" w15:restartNumberingAfterBreak="0">
     <w:nsid w:val="44C5713D"/>
     <w:multiLevelType w:val="multilevel"/>
     <w:tmpl w:val="12CED7DC"/>
@@ -3092,7 +4372,7 @@
       </w:rPr>
     </w:lvl>
   </w:abstractNum>
-  <w:abstractNum w:abstractNumId="5">
+  <w:abstractNum w:abstractNumId="7" w15:restartNumberingAfterBreak="0">
     <w:nsid w:val="5CFE5508"/>
     <w:multiLevelType w:val="multilevel"/>
     <w:tmpl w:val="A33A91AC"/>
@@ -3241,10 +4521,123 @@
       </w:rPr>
     </w:lvl>
   </w:abstractNum>
-  <w:abstractNum w:abstractNumId="6">
+  <w:abstractNum w:abstractNumId="8" w15:restartNumberingAfterBreak="0">
     <w:nsid w:val="6CA65DCC"/>
     <w:multiLevelType w:val="hybridMultilevel"/>
     <w:tmpl w:val="7614709E"/>
+    <w:lvl w:ilvl="0" w:tplc="04090001">
+      <w:start w:val="1"/>
+      <w:numFmt w:val="bullet"/>
+      <w:lvlText w:val=""/>
+      <w:lvlJc w:val="left"/>
+      <w:pPr>
+        <w:ind w:left="720" w:hanging="360"/>
+      </w:pPr>
+      <w:rPr>
+        <w:rFonts w:ascii="Symbol" w:hAnsi="Symbol" w:hint="default"/>
+      </w:rPr>
+    </w:lvl>
+    <w:lvl w:ilvl="1" w:tplc="04090003" w:tentative="1">
+      <w:start w:val="1"/>
+      <w:numFmt w:val="bullet"/>
+      <w:lvlText w:val="o"/>
+      <w:lvlJc w:val="left"/>
+      <w:pPr>
+        <w:ind w:left="1440" w:hanging="360"/>
+      </w:pPr>
+      <w:rPr>
+        <w:rFonts w:ascii="Courier New" w:hAnsi="Courier New" w:cs="Courier New" w:hint="default"/>
+      </w:rPr>
+    </w:lvl>
+    <w:lvl w:ilvl="2" w:tplc="04090005" w:tentative="1">
+      <w:start w:val="1"/>
+      <w:numFmt w:val="bullet"/>
+      <w:lvlText w:val=""/>
+      <w:lvlJc w:val="left"/>
+      <w:pPr>
+        <w:ind w:left="2160" w:hanging="360"/>
+      </w:pPr>
+      <w:rPr>
+        <w:rFonts w:ascii="Wingdings" w:hAnsi="Wingdings" w:hint="default"/>
+      </w:rPr>
+    </w:lvl>
+    <w:lvl w:ilvl="3" w:tplc="04090001" w:tentative="1">
+      <w:start w:val="1"/>
+      <w:numFmt w:val="bullet"/>
+      <w:lvlText w:val=""/>
+      <w:lvlJc w:val="left"/>
+      <w:pPr>
+        <w:ind w:left="2880" w:hanging="360"/>
+      </w:pPr>
+      <w:rPr>
+        <w:rFonts w:ascii="Symbol" w:hAnsi="Symbol" w:hint="default"/>
+      </w:rPr>
+    </w:lvl>
+    <w:lvl w:ilvl="4" w:tplc="04090003" w:tentative="1">
+      <w:start w:val="1"/>
+      <w:numFmt w:val="bullet"/>
+      <w:lvlText w:val="o"/>
+      <w:lvlJc w:val="left"/>
+      <w:pPr>
+        <w:ind w:left="3600" w:hanging="360"/>
+      </w:pPr>
+      <w:rPr>
+        <w:rFonts w:ascii="Courier New" w:hAnsi="Courier New" w:cs="Courier New" w:hint="default"/>
+      </w:rPr>
+    </w:lvl>
+    <w:lvl w:ilvl="5" w:tplc="04090005" w:tentative="1">
+      <w:start w:val="1"/>
+      <w:numFmt w:val="bullet"/>
+      <w:lvlText w:val=""/>
+      <w:lvlJc w:val="left"/>
+      <w:pPr>
+        <w:ind w:left="4320" w:hanging="360"/>
+      </w:pPr>
+      <w:rPr>
+        <w:rFonts w:ascii="Wingdings" w:hAnsi="Wingdings" w:hint="default"/>
+      </w:rPr>
+    </w:lvl>
+    <w:lvl w:ilvl="6" w:tplc="04090001" w:tentative="1">
+      <w:start w:val="1"/>
+      <w:numFmt w:val="bullet"/>
+      <w:lvlText w:val=""/>
+      <w:lvlJc w:val="left"/>
+      <w:pPr>
+        <w:ind w:left="5040" w:hanging="360"/>
+      </w:pPr>
+      <w:rPr>
+        <w:rFonts w:ascii="Symbol" w:hAnsi="Symbol" w:hint="default"/>
+      </w:rPr>
+    </w:lvl>
+    <w:lvl w:ilvl="7" w:tplc="04090003" w:tentative="1">
+      <w:start w:val="1"/>
+      <w:numFmt w:val="bullet"/>
+      <w:lvlText w:val="o"/>
+      <w:lvlJc w:val="left"/>
+      <w:pPr>
+        <w:ind w:left="5760" w:hanging="360"/>
+      </w:pPr>
+      <w:rPr>
+        <w:rFonts w:ascii="Courier New" w:hAnsi="Courier New" w:cs="Courier New" w:hint="default"/>
+      </w:rPr>
+    </w:lvl>
+    <w:lvl w:ilvl="8" w:tplc="04090005" w:tentative="1">
+      <w:start w:val="1"/>
+      <w:numFmt w:val="bullet"/>
+      <w:lvlText w:val=""/>
+      <w:lvlJc w:val="left"/>
+      <w:pPr>
+        <w:ind w:left="6480" w:hanging="360"/>
+      </w:pPr>
+      <w:rPr>
+        <w:rFonts w:ascii="Wingdings" w:hAnsi="Wingdings" w:hint="default"/>
+      </w:rPr>
+    </w:lvl>
+  </w:abstractNum>
+  <w:abstractNum w:abstractNumId="9" w15:restartNumberingAfterBreak="0">
+    <w:nsid w:val="74F94FEA"/>
+    <w:multiLevelType w:val="hybridMultilevel"/>
+    <w:tmpl w:val="F7F622F0"/>
     <w:lvl w:ilvl="0" w:tplc="04090001">
       <w:start w:val="1"/>
       <w:numFmt w:val="bullet"/>
@@ -3358,28 +4751,37 @@
     <w:abstractNumId w:val="2"/>
   </w:num>
   <w:num w:numId="2">
-    <w:abstractNumId w:val="6"/>
+    <w:abstractNumId w:val="8"/>
   </w:num>
   <w:num w:numId="3">
     <w:abstractNumId w:val="1"/>
   </w:num>
   <w:num w:numId="4">
-    <w:abstractNumId w:val="4"/>
+    <w:abstractNumId w:val="6"/>
   </w:num>
   <w:num w:numId="5">
-    <w:abstractNumId w:val="5"/>
+    <w:abstractNumId w:val="7"/>
   </w:num>
   <w:num w:numId="6">
     <w:abstractNumId w:val="0"/>
   </w:num>
   <w:num w:numId="7">
+    <w:abstractNumId w:val="4"/>
+  </w:num>
+  <w:num w:numId="8">
+    <w:abstractNumId w:val="9"/>
+  </w:num>
+  <w:num w:numId="9">
+    <w:abstractNumId w:val="5"/>
+  </w:num>
+  <w:num w:numId="10">
     <w:abstractNumId w:val="3"/>
   </w:num>
 </w:numbering>
 </file>
 
 <file path=word/styles.xml><?xml version="1.0" encoding="utf-8"?>
-<w:styles xmlns:mc="http://schemas.openxmlformats.org/markup-compatibility/2006" xmlns:r="http://schemas.openxmlformats.org/officeDocument/2006/relationships" xmlns:w="http://schemas.openxmlformats.org/wordprocessingml/2006/main" xmlns:w14="http://schemas.microsoft.com/office/word/2010/wordml" xmlns:w15="http://schemas.microsoft.com/office/word/2012/wordml" mc:Ignorable="w14 w15">
+<w:styles xmlns:mc="http://schemas.openxmlformats.org/markup-compatibility/2006" xmlns:r="http://schemas.openxmlformats.org/officeDocument/2006/relationships" xmlns:w="http://schemas.openxmlformats.org/wordprocessingml/2006/main" xmlns:w14="http://schemas.microsoft.com/office/word/2010/wordml" xmlns:w15="http://schemas.microsoft.com/office/word/2012/wordml" xmlns:w16cid="http://schemas.microsoft.com/office/word/2016/wordml/cid" xmlns:w16se="http://schemas.microsoft.com/office/word/2015/wordml/symex" mc:Ignorable="w14 w15 w16se w16cid">
   <w:docDefaults>
     <w:rPrDefault>
       <w:rPr>
@@ -3395,7 +4797,7 @@
       </w:pPr>
     </w:pPrDefault>
   </w:docDefaults>
-  <w:latentStyles w:defLockedState="0" w:defUIPriority="99" w:defSemiHidden="0" w:defUnhideWhenUsed="0" w:defQFormat="0" w:count="380">
+  <w:latentStyles w:defLockedState="0" w:defUIPriority="99" w:defSemiHidden="0" w:defUnhideWhenUsed="0" w:defQFormat="0" w:count="375">
     <w:lsdException w:name="Normal" w:uiPriority="0" w:qFormat="1"/>
     <w:lsdException w:name="heading 1" w:uiPriority="9" w:qFormat="1"/>
     <w:lsdException w:name="heading 2" w:semiHidden="1" w:uiPriority="9" w:unhideWhenUsed="1" w:qFormat="1"/>
@@ -3767,6 +5169,10 @@
     <w:lsdException w:name="List Table 5 Dark Accent 6" w:uiPriority="50"/>
     <w:lsdException w:name="List Table 6 Colorful Accent 6" w:uiPriority="51"/>
     <w:lsdException w:name="List Table 7 Colorful Accent 6" w:uiPriority="52"/>
+    <w:lsdException w:name="Mention" w:semiHidden="1" w:unhideWhenUsed="1"/>
+    <w:lsdException w:name="Smart Hyperlink" w:semiHidden="1" w:unhideWhenUsed="1"/>
+    <w:lsdException w:name="Hashtag" w:semiHidden="1" w:unhideWhenUsed="1"/>
+    <w:lsdException w:name="Unresolved Mention" w:semiHidden="1" w:unhideWhenUsed="1"/>
   </w:latentStyles>
   <w:style w:type="paragraph" w:default="1" w:styleId="Normal">
     <w:name w:val="Normal"/>
@@ -4147,4 +5553,16 @@
     </a:ext>
   </a:extLst>
 </a:theme>
+</file>
+
+<file path=customXml/item1.xml><?xml version="1.0" encoding="utf-8"?>
+<b:Sources xmlns:b="http://schemas.openxmlformats.org/officeDocument/2006/bibliography" xmlns="http://schemas.openxmlformats.org/officeDocument/2006/bibliography" SelectedStyle="/APASixthEditionOfficeOnline.xsl" StyleName="APA" Version="6"/>
+</file>
+
+<file path=customXml/itemProps1.xml><?xml version="1.0" encoding="utf-8"?>
+<ds:datastoreItem xmlns:ds="http://schemas.openxmlformats.org/officeDocument/2006/customXml" ds:itemID="{96344F12-0786-F847-BABE-14175A6059EF}">
+  <ds:schemaRefs>
+    <ds:schemaRef ds:uri="http://schemas.openxmlformats.org/officeDocument/2006/bibliography"/>
+  </ds:schemaRefs>
+</ds:datastoreItem>
 </file>
</xml_diff>